<commit_message>
added grant writing materials
</commit_message>
<xml_diff>
--- a/Grant Writing/GCAGrant.docx
+++ b/Grant Writing/GCAGrant.docx
@@ -91,6 +91,14 @@
           <w:b/>
         </w:rPr>
       </w:pPr>
+    </w:p>
+    <w:p>
+      <w:pPr>
+        <w:rPr>
+          <w:rFonts w:ascii="Times New Roman" w:hAnsi="Times New Roman" w:cs="Times New Roman"/>
+          <w:b/>
+        </w:rPr>
+      </w:pPr>
       <w:r>
         <w:rPr>
           <w:rFonts w:ascii="Times New Roman" w:hAnsi="Times New Roman" w:cs="Times New Roman"/>
@@ -102,7 +110,13 @@
         <w:rPr>
           <w:rFonts w:ascii="Times New Roman" w:hAnsi="Times New Roman" w:cs="Times New Roman"/>
         </w:rPr>
-        <w:t xml:space="preserve">Patterns of coinfections between two species of </w:t>
+        <w:t>Patterns of coinfection</w:t>
+      </w:r>
+      <w:r>
+        <w:rPr>
+          <w:rFonts w:ascii="Times New Roman" w:hAnsi="Times New Roman" w:cs="Times New Roman"/>
+        </w:rPr>
+        <w:t xml:space="preserve"> between two species of </w:t>
       </w:r>
       <w:r>
         <w:rPr>
@@ -115,6 +129,92 @@
         <w:rPr>
           <w:rFonts w:ascii="Times New Roman" w:hAnsi="Times New Roman" w:cs="Times New Roman"/>
         </w:rPr>
+        <w:t>(</w:t>
+      </w:r>
+      <w:r>
+        <w:rPr>
+          <w:rFonts w:ascii="Times New Roman" w:hAnsi="Times New Roman" w:cs="Times New Roman"/>
+          <w:i/>
+        </w:rPr>
+        <w:t xml:space="preserve">N. bombi </w:t>
+      </w:r>
+      <w:r>
+        <w:rPr>
+          <w:rFonts w:ascii="Times New Roman" w:hAnsi="Times New Roman" w:cs="Times New Roman"/>
+        </w:rPr>
+        <w:t>and</w:t>
+      </w:r>
+      <w:r>
+        <w:rPr>
+          <w:rFonts w:ascii="Times New Roman" w:hAnsi="Times New Roman" w:cs="Times New Roman"/>
+          <w:i/>
+        </w:rPr>
+        <w:t xml:space="preserve"> N. ceranae</w:t>
+      </w:r>
+      <w:r>
+        <w:rPr>
+          <w:rFonts w:ascii="Times New Roman" w:hAnsi="Times New Roman" w:cs="Times New Roman"/>
+        </w:rPr>
+        <w:t>)</w:t>
+      </w:r>
+    </w:p>
+    <w:p>
+      <w:pPr>
+        <w:rPr>
+          <w:rFonts w:ascii="Times New Roman" w:hAnsi="Times New Roman" w:cs="Times New Roman"/>
+        </w:rPr>
+      </w:pPr>
+      <w:r>
+        <w:rPr>
+          <w:rFonts w:ascii="Times New Roman" w:hAnsi="Times New Roman" w:cs="Times New Roman"/>
+          <w:b/>
+        </w:rPr>
+        <w:t>2)</w:t>
+      </w:r>
+      <w:r>
+        <w:rPr>
+          <w:rFonts w:ascii="Times New Roman" w:hAnsi="Times New Roman" w:cs="Times New Roman"/>
+          <w:b/>
+        </w:rPr>
+        <w:t xml:space="preserve"> </w:t>
+      </w:r>
+      <w:r>
+        <w:rPr>
+          <w:rFonts w:ascii="Times New Roman" w:hAnsi="Times New Roman" w:cs="Times New Roman"/>
+        </w:rPr>
+        <w:t>Patterns of coinfection</w:t>
+      </w:r>
+      <w:r>
+        <w:rPr>
+          <w:rFonts w:ascii="Times New Roman" w:hAnsi="Times New Roman" w:cs="Times New Roman"/>
+        </w:rPr>
+        <w:t xml:space="preserve"> between </w:t>
+      </w:r>
+      <w:r>
+        <w:rPr>
+          <w:rFonts w:ascii="Times New Roman" w:hAnsi="Times New Roman" w:cs="Times New Roman"/>
+          <w:i/>
+        </w:rPr>
+        <w:t>Nosema</w:t>
+      </w:r>
+      <w:r>
+        <w:rPr>
+          <w:rFonts w:ascii="Times New Roman" w:hAnsi="Times New Roman" w:cs="Times New Roman"/>
+          <w:i/>
+        </w:rPr>
+        <w:t xml:space="preserve"> spp.</w:t>
+      </w:r>
+      <w:r>
+        <w:rPr>
+          <w:rFonts w:ascii="Times New Roman" w:hAnsi="Times New Roman" w:cs="Times New Roman"/>
+          <w:i/>
+        </w:rPr>
+        <w:t xml:space="preserve"> </w:t>
+      </w:r>
+      <w:r>
+        <w:rPr>
+          <w:rFonts w:ascii="Times New Roman" w:hAnsi="Times New Roman" w:cs="Times New Roman"/>
+        </w:rPr>
         <w:t>and three RNA viruses</w:t>
       </w:r>
     </w:p>
@@ -122,19 +222,19 @@
       <w:pPr>
         <w:rPr>
           <w:rFonts w:ascii="Times New Roman" w:hAnsi="Times New Roman" w:cs="Times New Roman"/>
-        </w:rPr>
-      </w:pPr>
-      <w:r>
-        <w:rPr>
-          <w:rFonts w:ascii="Times New Roman" w:hAnsi="Times New Roman" w:cs="Times New Roman"/>
-          <w:b/>
-        </w:rPr>
-        <w:t>2)</w:t>
-      </w:r>
-      <w:r>
-        <w:rPr>
-          <w:rFonts w:ascii="Times New Roman" w:hAnsi="Times New Roman" w:cs="Times New Roman"/>
-          <w:b/>
+          <w:b/>
+        </w:rPr>
+      </w:pPr>
+      <w:r>
+        <w:rPr>
+          <w:rFonts w:ascii="Times New Roman" w:hAnsi="Times New Roman" w:cs="Times New Roman"/>
+          <w:b/>
+        </w:rPr>
+        <w:t>3)</w:t>
+      </w:r>
+      <w:r>
+        <w:rPr>
+          <w:rFonts w:ascii="Times New Roman" w:hAnsi="Times New Roman" w:cs="Times New Roman"/>
         </w:rPr>
         <w:t xml:space="preserve"> </w:t>
       </w:r>
@@ -148,40 +248,7 @@
         <w:rPr>
           <w:rFonts w:ascii="Times New Roman" w:hAnsi="Times New Roman" w:cs="Times New Roman"/>
         </w:rPr>
-        <w:t xml:space="preserve"> in pathogen load between these 5 infectious agents.</w:t>
-      </w:r>
-    </w:p>
-    <w:p>
-      <w:pPr>
-        <w:rPr>
-          <w:rFonts w:ascii="Times New Roman" w:hAnsi="Times New Roman" w:cs="Times New Roman"/>
-          <w:b/>
-        </w:rPr>
-      </w:pPr>
-      <w:r>
-        <w:rPr>
-          <w:rFonts w:ascii="Times New Roman" w:hAnsi="Times New Roman" w:cs="Times New Roman"/>
-          <w:b/>
-        </w:rPr>
-        <w:t>3)</w:t>
-      </w:r>
-      <w:r>
-        <w:rPr>
-          <w:rFonts w:ascii="Times New Roman" w:hAnsi="Times New Roman" w:cs="Times New Roman"/>
-        </w:rPr>
-        <w:t xml:space="preserve"> C</w:t>
-      </w:r>
-      <w:r>
-        <w:rPr>
-          <w:rFonts w:ascii="Times New Roman" w:hAnsi="Times New Roman" w:cs="Times New Roman"/>
-        </w:rPr>
-        <w:t>reating a general model for</w:t>
-      </w:r>
-      <w:r>
-        <w:rPr>
-          <w:rFonts w:ascii="Times New Roman" w:hAnsi="Times New Roman" w:cs="Times New Roman"/>
-        </w:rPr>
-        <w:t xml:space="preserve"> how time of year might predict pathogen abundance and probability of coinfection. </w:t>
+        <w:t xml:space="preserve"> in pathogen load between these 5 infectious agents</w:t>
       </w:r>
     </w:p>
     <w:p>
@@ -206,6 +273,14 @@
         </w:rPr>
         <w:t>INTRODUCTION:</w:t>
       </w:r>
+    </w:p>
+    <w:p>
+      <w:pPr>
+        <w:rPr>
+          <w:rFonts w:ascii="Times New Roman" w:hAnsi="Times New Roman" w:cs="Times New Roman"/>
+          <w:b/>
+        </w:rPr>
+      </w:pPr>
     </w:p>
     <w:p>
       <w:pPr>
@@ -229,8 +304,7 @@
           <w:spacing w:val="-1"/>
           <w:position w:val="2"/>
         </w:rPr>
-        <w:tab/>
-        <w:t xml:space="preserve">       The documented decline of important pollinators has garnered much attention and concern in recent years. Bumblebees (</w:t>
+        <w:t>The documented decline of important pollinators has garnered much attention and concern in recent years. Bumblebees (</w:t>
       </w:r>
       <w:r>
         <w:rPr>
@@ -385,28 +459,28 @@
     </w:p>
     <w:p>
       <w:pPr>
-        <w:ind w:firstLine="720"/>
         <w:rPr>
           <w:rFonts w:ascii="Times New Roman" w:hAnsi="Times New Roman" w:cs="Times New Roman"/>
           <w:spacing w:val="-1"/>
           <w:position w:val="2"/>
         </w:rPr>
       </w:pPr>
-      <w:r>
+    </w:p>
+    <w:p>
+      <w:pPr>
         <w:rPr>
           <w:rFonts w:ascii="Times New Roman" w:hAnsi="Times New Roman" w:cs="Times New Roman"/>
           <w:spacing w:val="-1"/>
           <w:position w:val="2"/>
         </w:rPr>
-        <w:t xml:space="preserve">There are many </w:t>
-      </w:r>
+      </w:pPr>
       <w:r>
         <w:rPr>
           <w:rFonts w:ascii="Times New Roman" w:hAnsi="Times New Roman" w:cs="Times New Roman"/>
           <w:spacing w:val="-1"/>
           <w:position w:val="2"/>
         </w:rPr>
-        <w:t>threats</w:t>
+        <w:t xml:space="preserve">There are many </w:t>
       </w:r>
       <w:r>
         <w:rPr>
@@ -414,7 +488,7 @@
           <w:spacing w:val="-1"/>
           <w:position w:val="2"/>
         </w:rPr>
-        <w:t xml:space="preserve"> that are thought to be causing bumblebee declines including</w:t>
+        <w:t>threats</w:t>
       </w:r>
       <w:r>
         <w:rPr>
@@ -422,7 +496,7 @@
           <w:spacing w:val="-1"/>
           <w:position w:val="2"/>
         </w:rPr>
-        <w:t xml:space="preserve"> habitat loss, pesticide use and</w:t>
+        <w:t xml:space="preserve"> that are thought to be causing bumblebee declines including</w:t>
       </w:r>
       <w:r>
         <w:rPr>
@@ -430,7 +504,7 @@
           <w:spacing w:val="-1"/>
           <w:position w:val="2"/>
         </w:rPr>
-        <w:t xml:space="preserve"> climate change, bumble bee pathogens and the interactions that occur between them are relatively under studied.</w:t>
+        <w:t xml:space="preserve"> habitat loss, pesticide use and</w:t>
       </w:r>
       <w:r>
         <w:rPr>
@@ -438,7 +512,7 @@
           <w:spacing w:val="-1"/>
           <w:position w:val="2"/>
         </w:rPr>
-        <w:t xml:space="preserve"> Two groups of pathogens that affect bumble bees are </w:t>
+        <w:t xml:space="preserve"> climate change, bumble bee pathogens and the interactions that occur between them are relatively under studied.</w:t>
       </w:r>
       <w:r>
         <w:rPr>
@@ -446,23 +520,31 @@
           <w:spacing w:val="-1"/>
           <w:position w:val="2"/>
         </w:rPr>
-        <w:t>the microsporidian parasite</w:t>
-      </w:r>
-      <w:r>
-        <w:rPr>
-          <w:rFonts w:ascii="Times New Roman" w:hAnsi="Times New Roman" w:cs="Times New Roman"/>
-          <w:i/>
+        <w:t xml:space="preserve"> Two groups of pathogens that affect bumble bees are </w:t>
+      </w:r>
+      <w:r>
+        <w:rPr>
+          <w:rFonts w:ascii="Times New Roman" w:hAnsi="Times New Roman" w:cs="Times New Roman"/>
           <w:spacing w:val="-1"/>
           <w:position w:val="2"/>
         </w:rPr>
-        <w:t xml:space="preserve"> Nosema spp</w:t>
-      </w:r>
-      <w:r>
-        <w:rPr>
-          <w:rFonts w:ascii="Times New Roman" w:hAnsi="Times New Roman" w:cs="Times New Roman"/>
+        <w:t>the microsporidian parasite</w:t>
+      </w:r>
+      <w:r>
+        <w:rPr>
+          <w:rFonts w:ascii="Times New Roman" w:hAnsi="Times New Roman" w:cs="Times New Roman"/>
+          <w:i/>
           <w:spacing w:val="-1"/>
           <w:position w:val="2"/>
         </w:rPr>
+        <w:t xml:space="preserve"> Nosema spp</w:t>
+      </w:r>
+      <w:r>
+        <w:rPr>
+          <w:rFonts w:ascii="Times New Roman" w:hAnsi="Times New Roman" w:cs="Times New Roman"/>
+          <w:spacing w:val="-1"/>
+          <w:position w:val="2"/>
+        </w:rPr>
         <w:t xml:space="preserve">. as well as a number of RNA viruses. </w:t>
       </w:r>
       <w:r>
@@ -685,9 +767,19 @@
     </w:p>
     <w:p>
       <w:pPr>
-        <w:ind w:firstLine="720"/>
-        <w:rPr>
-          <w:rFonts w:ascii="Times New Roman" w:eastAsia="Times New Roman" w:hAnsi="Times New Roman" w:cs="Times New Roman"/>
+        <w:rPr>
+          <w:rFonts w:ascii="Times New Roman" w:hAnsi="Times New Roman" w:cs="Times New Roman"/>
+          <w:spacing w:val="-1"/>
+          <w:position w:val="2"/>
+        </w:rPr>
+      </w:pPr>
+    </w:p>
+    <w:p>
+      <w:pPr>
+        <w:rPr>
+          <w:rFonts w:ascii="Times New Roman" w:hAnsi="Times New Roman" w:cs="Times New Roman"/>
+          <w:spacing w:val="-1"/>
+          <w:position w:val="2"/>
         </w:rPr>
       </w:pPr>
       <w:r>
@@ -731,12 +823,176 @@
         <w:rPr>
           <w:rFonts w:ascii="Times New Roman" w:eastAsia="Times New Roman" w:hAnsi="Times New Roman" w:cs="Times New Roman"/>
         </w:rPr>
+        <w:t xml:space="preserve"> This is important as</w:t>
+      </w:r>
+      <w:r>
+        <w:rPr>
+          <w:rFonts w:ascii="Times New Roman" w:eastAsia="Times New Roman" w:hAnsi="Times New Roman" w:cs="Times New Roman"/>
+        </w:rPr>
+        <w:t xml:space="preserve"> differential</w:t>
+      </w:r>
+      <w:r>
+        <w:rPr>
+          <w:rFonts w:ascii="Times New Roman" w:eastAsia="Times New Roman" w:hAnsi="Times New Roman" w:cs="Times New Roman"/>
+        </w:rPr>
         <w:t xml:space="preserve"> </w:t>
       </w:r>
       <w:r>
         <w:rPr>
           <w:rFonts w:ascii="Times New Roman" w:eastAsia="Times New Roman" w:hAnsi="Times New Roman" w:cs="Times New Roman"/>
         </w:rPr>
+        <w:t>fluctuations</w:t>
+      </w:r>
+      <w:r>
+        <w:rPr>
+          <w:rFonts w:ascii="Times New Roman" w:eastAsia="Times New Roman" w:hAnsi="Times New Roman" w:cs="Times New Roman"/>
+        </w:rPr>
+        <w:t xml:space="preserve"> in disease load between pathogens </w:t>
+      </w:r>
+      <w:r>
+        <w:rPr>
+          <w:rFonts w:ascii="Times New Roman" w:eastAsia="Times New Roman" w:hAnsi="Times New Roman" w:cs="Times New Roman"/>
+        </w:rPr>
+        <w:t xml:space="preserve">might result in </w:t>
+      </w:r>
+      <w:r>
+        <w:rPr>
+          <w:rFonts w:ascii="Times New Roman" w:eastAsia="Times New Roman" w:hAnsi="Times New Roman" w:cs="Times New Roman"/>
+        </w:rPr>
+        <w:t>certain pathogens peakin</w:t>
+      </w:r>
+      <w:r>
+        <w:rPr>
+          <w:rFonts w:ascii="Times New Roman" w:eastAsia="Times New Roman" w:hAnsi="Times New Roman" w:cs="Times New Roman"/>
+        </w:rPr>
+        <w:t>g in abundance at the same time. This could increase</w:t>
+      </w:r>
+      <w:r>
+        <w:rPr>
+          <w:rFonts w:ascii="Times New Roman" w:eastAsia="Times New Roman" w:hAnsi="Times New Roman" w:cs="Times New Roman"/>
+        </w:rPr>
+        <w:t xml:space="preserve"> the probability of coinfection</w:t>
+      </w:r>
+      <w:r>
+        <w:rPr>
+          <w:rFonts w:ascii="Times New Roman" w:eastAsia="Times New Roman" w:hAnsi="Times New Roman" w:cs="Times New Roman"/>
+        </w:rPr>
+        <w:t>.</w:t>
+      </w:r>
+      <w:r>
+        <w:rPr>
+          <w:rFonts w:ascii="Times New Roman" w:eastAsia="Times New Roman" w:hAnsi="Times New Roman" w:cs="Times New Roman"/>
+        </w:rPr>
+        <w:t xml:space="preserve"> </w:t>
+      </w:r>
+      <w:r>
+        <w:rPr>
+          <w:rFonts w:ascii="Times New Roman" w:eastAsia="Times New Roman" w:hAnsi="Times New Roman" w:cs="Times New Roman"/>
+        </w:rPr>
+        <w:t xml:space="preserve">Coinfections (multiple pathogens in one host) might </w:t>
+      </w:r>
+      <w:r>
+        <w:rPr>
+          <w:rFonts w:ascii="Times New Roman" w:eastAsia="Times New Roman" w:hAnsi="Times New Roman" w:cs="Times New Roman"/>
+        </w:rPr>
+        <w:t xml:space="preserve">play an important </w:t>
+      </w:r>
+      <w:r>
+        <w:rPr>
+          <w:rFonts w:ascii="Times New Roman" w:eastAsia="Times New Roman" w:hAnsi="Times New Roman" w:cs="Times New Roman"/>
+        </w:rPr>
+        <w:t>role</w:t>
+      </w:r>
+      <w:r>
+        <w:rPr>
+          <w:rFonts w:ascii="Times New Roman" w:eastAsia="Times New Roman" w:hAnsi="Times New Roman" w:cs="Times New Roman"/>
+        </w:rPr>
+        <w:t xml:space="preserve"> in colony collapse disorder (CCD) in honeybees </w:t>
+      </w:r>
+      <w:r>
+        <w:rPr>
+          <w:rFonts w:ascii="Times New Roman" w:eastAsia="Times New Roman" w:hAnsi="Times New Roman" w:cs="Times New Roman"/>
+        </w:rPr>
+        <w:t>(</w:t>
+      </w:r>
+      <w:r>
+        <w:rPr>
+          <w:rFonts w:ascii="Times New Roman" w:hAnsi="Times New Roman" w:cs="Times New Roman"/>
+        </w:rPr>
+        <w:t>Cox-Foster</w:t>
+      </w:r>
+      <w:r>
+        <w:rPr>
+          <w:rFonts w:ascii="Times New Roman" w:hAnsi="Times New Roman" w:cs="Times New Roman"/>
+        </w:rPr>
+        <w:t xml:space="preserve"> et al., </w:t>
+      </w:r>
+      <w:r>
+        <w:rPr>
+          <w:rFonts w:ascii="Times New Roman" w:hAnsi="Times New Roman" w:cs="Times New Roman"/>
+        </w:rPr>
+        <w:lastRenderedPageBreak/>
+        <w:t>2007</w:t>
+      </w:r>
+      <w:r>
+        <w:rPr>
+          <w:rFonts w:ascii="Times New Roman" w:eastAsia="Times New Roman" w:hAnsi="Times New Roman" w:cs="Times New Roman"/>
+        </w:rPr>
+        <w:t>).</w:t>
+      </w:r>
+      <w:r>
+        <w:rPr>
+          <w:rFonts w:ascii="Times New Roman" w:eastAsia="Times New Roman" w:hAnsi="Times New Roman" w:cs="Times New Roman"/>
+        </w:rPr>
+        <w:t xml:space="preserve"> </w:t>
+      </w:r>
+      <w:r>
+        <w:rPr>
+          <w:rFonts w:ascii="Times New Roman" w:eastAsia="Times New Roman" w:hAnsi="Times New Roman" w:cs="Times New Roman"/>
+        </w:rPr>
+        <w:t>Understanding how these patterns work in native bee populations will allow us to make better recommendations for their conservation.</w:t>
+      </w:r>
+    </w:p>
+    <w:p>
+      <w:pPr>
+        <w:rPr>
+          <w:rFonts w:ascii="Times New Roman" w:eastAsia="Times New Roman" w:hAnsi="Times New Roman" w:cs="Times New Roman"/>
+          <w:b/>
+        </w:rPr>
+      </w:pPr>
+    </w:p>
+    <w:p>
+      <w:pPr>
+        <w:rPr>
+          <w:rFonts w:ascii="Times New Roman" w:eastAsia="Times New Roman" w:hAnsi="Times New Roman" w:cs="Times New Roman"/>
+          <w:b/>
+        </w:rPr>
+      </w:pPr>
+      <w:r>
+        <w:rPr>
+          <w:rFonts w:ascii="Times New Roman" w:eastAsia="Times New Roman" w:hAnsi="Times New Roman" w:cs="Times New Roman"/>
+          <w:b/>
+        </w:rPr>
+        <w:t>OBJECTIVES:</w:t>
+      </w:r>
+    </w:p>
+    <w:p>
+      <w:pPr>
+        <w:rPr>
+          <w:rFonts w:ascii="Times New Roman" w:eastAsia="Times New Roman" w:hAnsi="Times New Roman" w:cs="Times New Roman"/>
+        </w:rPr>
+      </w:pPr>
+    </w:p>
+    <w:p>
+      <w:pPr>
+        <w:rPr>
+          <w:rFonts w:ascii="Times New Roman" w:eastAsia="Times New Roman" w:hAnsi="Times New Roman" w:cs="Times New Roman"/>
+        </w:rPr>
+      </w:pPr>
+      <w:r>
+        <w:rPr>
+          <w:rFonts w:ascii="Times New Roman" w:eastAsia="Times New Roman" w:hAnsi="Times New Roman" w:cs="Times New Roman"/>
+        </w:rPr>
         <w:t xml:space="preserve">I propose to conduct assays (viral and fungal) on 440 bumble bees caught </w:t>
       </w:r>
       <w:r>
@@ -762,7 +1018,7 @@
           <w:rFonts w:ascii="Times New Roman" w:eastAsia="Times New Roman" w:hAnsi="Times New Roman" w:cs="Times New Roman"/>
           <w:b/>
         </w:rPr>
-        <w:t>(I</w:t>
+        <w:t>(1</w:t>
       </w:r>
       <w:r>
         <w:rPr>
@@ -827,7 +1083,7 @@
           <w:rFonts w:ascii="Times New Roman" w:hAnsi="Times New Roman" w:cs="Times New Roman"/>
           <w:b/>
         </w:rPr>
-        <w:t>(II</w:t>
+        <w:t>(2</w:t>
       </w:r>
       <w:r>
         <w:rPr>
@@ -929,10 +1185,17 @@
       </w:r>
       <w:r>
         <w:rPr>
-          <w:rFonts w:ascii="Times New Roman" w:eastAsia="Times New Roman" w:hAnsi="Times New Roman" w:cs="Times New Roman"/>
-          <w:b/>
-        </w:rPr>
-        <w:t>(III</w:t>
+          <w:rFonts w:ascii="Times New Roman" w:hAnsi="Times New Roman" w:cs="Times New Roman"/>
+          <w:b/>
+        </w:rPr>
+        <w:t>(</w:t>
+      </w:r>
+      <w:r>
+        <w:rPr>
+          <w:rFonts w:ascii="Times New Roman" w:eastAsia="Times New Roman" w:hAnsi="Times New Roman" w:cs="Times New Roman"/>
+          <w:b/>
+        </w:rPr>
+        <w:t>3</w:t>
       </w:r>
       <w:r>
         <w:rPr>
@@ -981,6 +1244,36 @@
     <w:p>
       <w:pPr>
         <w:rPr>
+          <w:rFonts w:ascii="Times New Roman" w:hAnsi="Times New Roman" w:cs="Times New Roman"/>
+          <w:b/>
+        </w:rPr>
+      </w:pPr>
+    </w:p>
+    <w:p>
+      <w:pPr>
+        <w:rPr>
+          <w:rFonts w:ascii="Times New Roman" w:hAnsi="Times New Roman" w:cs="Times New Roman"/>
+          <w:b/>
+        </w:rPr>
+      </w:pPr>
+      <w:r>
+        <w:rPr>
+          <w:rFonts w:ascii="Times New Roman" w:hAnsi="Times New Roman" w:cs="Times New Roman"/>
+          <w:b/>
+        </w:rPr>
+        <w:t>METHODS</w:t>
+      </w:r>
+      <w:r>
+        <w:rPr>
+          <w:rFonts w:ascii="Times New Roman" w:hAnsi="Times New Roman" w:cs="Times New Roman"/>
+          <w:b/>
+        </w:rPr>
+        <w:t>:</w:t>
+      </w:r>
+    </w:p>
+    <w:p>
+      <w:pPr>
+        <w:rPr>
           <w:rFonts w:ascii="Times New Roman" w:eastAsia="Times New Roman" w:hAnsi="Times New Roman" w:cs="Times New Roman"/>
           <w:b/>
           <w:bCs/>
@@ -990,29 +1283,41 @@
     <w:p>
       <w:pPr>
         <w:rPr>
-          <w:rFonts w:ascii="Times New Roman" w:hAnsi="Times New Roman" w:cs="Times New Roman"/>
-          <w:b/>
-        </w:rPr>
-      </w:pPr>
-      <w:r>
-        <w:rPr>
-          <w:rFonts w:ascii="Times New Roman" w:hAnsi="Times New Roman" w:cs="Times New Roman"/>
-          <w:b/>
-        </w:rPr>
-        <w:lastRenderedPageBreak/>
-        <w:t>OBJECTIVE</w:t>
-      </w:r>
-      <w:r>
-        <w:rPr>
-          <w:rFonts w:ascii="Times New Roman" w:hAnsi="Times New Roman" w:cs="Times New Roman"/>
-          <w:b/>
-        </w:rPr>
-        <w:t>S</w:t>
-      </w:r>
-      <w:r>
-        <w:rPr>
-          <w:rFonts w:ascii="Times New Roman" w:hAnsi="Times New Roman" w:cs="Times New Roman"/>
-          <w:b/>
+          <w:rFonts w:ascii="Times New Roman" w:eastAsia="Times New Roman" w:hAnsi="Times New Roman" w:cs="Times New Roman"/>
+          <w:b/>
+          <w:bCs/>
+          <w:i/>
+        </w:rPr>
+      </w:pPr>
+      <w:r>
+        <w:rPr>
+          <w:rFonts w:ascii="Times New Roman" w:hAnsi="Times New Roman" w:cs="Times New Roman"/>
+          <w:b/>
+          <w:i/>
+        </w:rPr>
+        <w:t>Wh</w:t>
+      </w:r>
+      <w:r>
+        <w:rPr>
+          <w:rFonts w:ascii="Times New Roman" w:hAnsi="Times New Roman" w:cs="Times New Roman"/>
+          <w:b/>
+          <w:i/>
+        </w:rPr>
+        <w:t>at has already been</w:t>
+      </w:r>
+      <w:r>
+        <w:rPr>
+          <w:rFonts w:ascii="Times New Roman" w:hAnsi="Times New Roman" w:cs="Times New Roman"/>
+          <w:b/>
+          <w:i/>
+        </w:rPr>
+        <w:t xml:space="preserve"> done</w:t>
+      </w:r>
+      <w:r>
+        <w:rPr>
+          <w:rFonts w:ascii="Times New Roman" w:hAnsi="Times New Roman" w:cs="Times New Roman"/>
+          <w:b/>
+          <w:i/>
         </w:rPr>
         <w:t>:</w:t>
       </w:r>
@@ -1024,140 +1329,458 @@
           <w:b/>
         </w:rPr>
       </w:pPr>
-    </w:p>
-    <w:p>
-      <w:pPr>
-        <w:rPr>
-          <w:rFonts w:ascii="Times New Roman" w:hAnsi="Times New Roman" w:cs="Times New Roman"/>
-          <w:b/>
-        </w:rPr>
-      </w:pPr>
-      <w:r>
-        <w:rPr>
-          <w:rFonts w:ascii="Times New Roman" w:hAnsi="Times New Roman" w:cs="Times New Roman"/>
-          <w:b/>
-        </w:rPr>
-        <w:t>METHODS</w:t>
-      </w:r>
-      <w:r>
-        <w:rPr>
-          <w:rFonts w:ascii="Times New Roman" w:hAnsi="Times New Roman" w:cs="Times New Roman"/>
-          <w:b/>
-        </w:rPr>
-        <w:t>:</w:t>
-      </w:r>
-    </w:p>
-    <w:p>
-      <w:pPr>
-        <w:rPr>
-          <w:rFonts w:ascii="Times New Roman" w:eastAsia="Times New Roman" w:hAnsi="Times New Roman" w:cs="Times New Roman"/>
-          <w:b/>
-          <w:bCs/>
-        </w:rPr>
-      </w:pPr>
-    </w:p>
-    <w:p>
-      <w:pPr>
-        <w:ind w:firstLine="720"/>
-        <w:rPr>
-          <w:rFonts w:ascii="Times New Roman" w:eastAsia="Times New Roman" w:hAnsi="Times New Roman" w:cs="Times New Roman"/>
-          <w:b/>
-          <w:bCs/>
-          <w:i/>
-        </w:rPr>
-      </w:pPr>
-      <w:r>
-        <w:rPr>
-          <w:rFonts w:ascii="Times New Roman" w:hAnsi="Times New Roman" w:cs="Times New Roman"/>
-          <w:b/>
-          <w:i/>
-        </w:rPr>
-        <w:t>Wh</w:t>
-      </w:r>
-      <w:r>
-        <w:rPr>
-          <w:rFonts w:ascii="Times New Roman" w:hAnsi="Times New Roman" w:cs="Times New Roman"/>
-          <w:b/>
-          <w:i/>
-        </w:rPr>
-        <w:t xml:space="preserve">at </w:t>
-      </w:r>
-      <w:r>
-        <w:rPr>
-          <w:rFonts w:ascii="Times New Roman" w:hAnsi="Times New Roman" w:cs="Times New Roman"/>
-          <w:b/>
-          <w:i/>
-        </w:rPr>
-        <w:t>has already</w:t>
-      </w:r>
-      <w:r>
-        <w:rPr>
-          <w:rFonts w:ascii="Times New Roman" w:hAnsi="Times New Roman" w:cs="Times New Roman"/>
-          <w:b/>
-          <w:i/>
-        </w:rPr>
-        <w:t xml:space="preserve"> be</w:t>
-      </w:r>
-      <w:r>
-        <w:rPr>
-          <w:rFonts w:ascii="Times New Roman" w:hAnsi="Times New Roman" w:cs="Times New Roman"/>
-          <w:b/>
-          <w:i/>
-        </w:rPr>
-        <w:t>en</w:t>
-      </w:r>
-      <w:r>
-        <w:rPr>
-          <w:rFonts w:ascii="Times New Roman" w:hAnsi="Times New Roman" w:cs="Times New Roman"/>
-          <w:b/>
-          <w:i/>
-        </w:rPr>
-        <w:t xml:space="preserve"> done</w:t>
-      </w:r>
-      <w:r>
-        <w:rPr>
-          <w:rFonts w:ascii="Times New Roman" w:hAnsi="Times New Roman" w:cs="Times New Roman"/>
-          <w:b/>
-          <w:i/>
-        </w:rPr>
-        <w:t>:</w:t>
-      </w:r>
-    </w:p>
-    <w:p>
-      <w:pPr>
-        <w:ind w:firstLine="720"/>
-        <w:rPr>
-          <w:rFonts w:ascii="Times New Roman" w:hAnsi="Times New Roman" w:cs="Times New Roman"/>
-          <w:b/>
-        </w:rPr>
-      </w:pPr>
-      <w:r>
-        <w:rPr>
-          <w:rFonts w:ascii="Times New Roman" w:hAnsi="Times New Roman" w:cs="Times New Roman"/>
-          <w:b/>
+      <w:r>
+        <w:rPr>
           <w:noProof/>
         </w:rPr>
+        <mc:AlternateContent>
+          <mc:Choice Requires="wps">
+            <w:drawing>
+              <wp:anchor distT="0" distB="0" distL="114300" distR="114300" simplePos="0" relativeHeight="251660288" behindDoc="0" locked="0" layoutInCell="1" allowOverlap="1" wp14:anchorId="495F6842" wp14:editId="37B7593F">
+                <wp:simplePos x="0" y="0"/>
+                <wp:positionH relativeFrom="column">
+                  <wp:posOffset>2798445</wp:posOffset>
+                </wp:positionH>
+                <wp:positionV relativeFrom="paragraph">
+                  <wp:posOffset>3670935</wp:posOffset>
+                </wp:positionV>
+                <wp:extent cx="3027680" cy="915670"/>
+                <wp:effectExtent l="0" t="0" r="0" b="0"/>
+                <wp:wrapTight wrapText="bothSides">
+                  <wp:wrapPolygon edited="0">
+                    <wp:start x="0" y="0"/>
+                    <wp:lineTo x="0" y="20571"/>
+                    <wp:lineTo x="21383" y="20571"/>
+                    <wp:lineTo x="21383" y="0"/>
+                    <wp:lineTo x="0" y="0"/>
+                  </wp:wrapPolygon>
+                </wp:wrapTight>
+                <wp:docPr id="3" name="Text Box 3"/>
+                <wp:cNvGraphicFramePr/>
+                <a:graphic xmlns:a="http://schemas.openxmlformats.org/drawingml/2006/main">
+                  <a:graphicData uri="http://schemas.microsoft.com/office/word/2010/wordprocessingShape">
+                    <wps:wsp>
+                      <wps:cNvSpPr txBox="1"/>
+                      <wps:spPr>
+                        <a:xfrm>
+                          <a:off x="0" y="0"/>
+                          <a:ext cx="3027680" cy="915670"/>
+                        </a:xfrm>
+                        <a:prstGeom prst="rect">
+                          <a:avLst/>
+                        </a:prstGeom>
+                        <a:solidFill>
+                          <a:prstClr val="white"/>
+                        </a:solidFill>
+                        <a:ln>
+                          <a:noFill/>
+                        </a:ln>
+                        <a:effectLst/>
+                      </wps:spPr>
+                      <wps:txbx>
+                        <w:txbxContent>
+                          <w:p>
+                            <w:pPr>
+                              <w:pStyle w:val="Caption"/>
+                              <w:rPr>
+                                <w:rFonts w:ascii="Times New Roman" w:hAnsi="Times New Roman" w:cs="Times New Roman"/>
+                                <w:b/>
+                                <w:i w:val="0"/>
+                                <w:noProof/>
+                                <w:color w:val="000000" w:themeColor="text1"/>
+                              </w:rPr>
+                            </w:pPr>
+                            <w:r>
+                              <w:rPr>
+                                <w:rFonts w:ascii="Times New Roman" w:hAnsi="Times New Roman" w:cs="Times New Roman"/>
+                                <w:b/>
+                                <w:i w:val="0"/>
+                                <w:color w:val="000000" w:themeColor="text1"/>
+                              </w:rPr>
+                              <w:t xml:space="preserve">Figure </w:t>
+                            </w:r>
+                            <w:r>
+                              <w:rPr>
+                                <w:rFonts w:ascii="Times New Roman" w:hAnsi="Times New Roman" w:cs="Times New Roman"/>
+                                <w:b/>
+                                <w:i w:val="0"/>
+                                <w:color w:val="000000" w:themeColor="text1"/>
+                              </w:rPr>
+                              <w:fldChar w:fldCharType="begin"/>
+                            </w:r>
+                            <w:r>
+                              <w:rPr>
+                                <w:rFonts w:ascii="Times New Roman" w:hAnsi="Times New Roman" w:cs="Times New Roman"/>
+                                <w:b/>
+                                <w:i w:val="0"/>
+                                <w:color w:val="000000" w:themeColor="text1"/>
+                              </w:rPr>
+                              <w:instrText xml:space="preserve"> SEQ Figure \* ARABIC </w:instrText>
+                            </w:r>
+                            <w:r>
+                              <w:rPr>
+                                <w:rFonts w:ascii="Times New Roman" w:hAnsi="Times New Roman" w:cs="Times New Roman"/>
+                                <w:b/>
+                                <w:i w:val="0"/>
+                                <w:color w:val="000000" w:themeColor="text1"/>
+                              </w:rPr>
+                              <w:fldChar w:fldCharType="separate"/>
+                            </w:r>
+                            <w:r>
+                              <w:rPr>
+                                <w:rFonts w:ascii="Times New Roman" w:hAnsi="Times New Roman" w:cs="Times New Roman"/>
+                                <w:b/>
+                                <w:i w:val="0"/>
+                                <w:noProof/>
+                                <w:color w:val="000000" w:themeColor="text1"/>
+                              </w:rPr>
+                              <w:t>1</w:t>
+                            </w:r>
+                            <w:r>
+                              <w:rPr>
+                                <w:rFonts w:ascii="Times New Roman" w:hAnsi="Times New Roman" w:cs="Times New Roman"/>
+                                <w:b/>
+                                <w:i w:val="0"/>
+                                <w:color w:val="000000" w:themeColor="text1"/>
+                              </w:rPr>
+                              <w:fldChar w:fldCharType="end"/>
+                            </w:r>
+                            <w:r>
+                              <w:rPr>
+                                <w:rFonts w:ascii="Times New Roman" w:hAnsi="Times New Roman" w:cs="Times New Roman"/>
+                                <w:i w:val="0"/>
+                                <w:color w:val="000000" w:themeColor="text1"/>
+                              </w:rPr>
+                              <w:t xml:space="preserve">  </w:t>
+                            </w:r>
+                            <w:r>
+                              <w:rPr>
+                                <w:rFonts w:ascii="Times New Roman" w:hAnsi="Times New Roman" w:cs="Times New Roman"/>
+                                <w:i w:val="0"/>
+                                <w:color w:val="000000" w:themeColor="text1"/>
+                              </w:rPr>
+                              <w:t>Prevalence for 2 viruses (Black Queen Cell Virus and Deformed Wing Virus) by month. There is evidence for seasonal variation in virus abundance for BQCV</w:t>
+                            </w:r>
+                            <w:r>
+                              <w:rPr>
+                                <w:rFonts w:ascii="Times New Roman" w:hAnsi="Times New Roman" w:cs="Times New Roman"/>
+                                <w:i w:val="0"/>
+                                <w:color w:val="000000" w:themeColor="text1"/>
+                              </w:rPr>
+                              <w:t xml:space="preserve"> </w:t>
+                            </w:r>
+                            <w:r>
+                              <w:rPr>
+                                <w:rFonts w:ascii="Times New Roman" w:hAnsi="Times New Roman" w:cs="Times New Roman"/>
+                                <w:i w:val="0"/>
+                                <w:color w:val="000000" w:themeColor="text1"/>
+                              </w:rPr>
+                              <w:t>(</w:t>
+                            </w:r>
+                            <w:r>
+                              <w:rPr>
+                                <w:rFonts w:ascii="Times New Roman" w:hAnsi="Times New Roman" w:cs="Times New Roman"/>
+                                <w:color w:val="000000" w:themeColor="text1"/>
+                              </w:rPr>
+                              <w:t>x</w:t>
+                            </w:r>
+                            <w:r>
+                              <w:rPr>
+                                <w:rFonts w:ascii="Times New Roman" w:hAnsi="Times New Roman" w:cs="Times New Roman"/>
+                                <w:i w:val="0"/>
+                                <w:color w:val="000000" w:themeColor="text1"/>
+                                <w:vertAlign w:val="subscript"/>
+                              </w:rPr>
+                              <w:t>3</w:t>
+                            </w:r>
+                            <w:r>
+                              <w:rPr>
+                                <w:rFonts w:ascii="Times New Roman" w:hAnsi="Times New Roman" w:cs="Times New Roman"/>
+                                <w:i w:val="0"/>
+                                <w:color w:val="000000" w:themeColor="text1"/>
+                                <w:vertAlign w:val="superscript"/>
+                              </w:rPr>
+                              <w:t xml:space="preserve">2 </w:t>
+                            </w:r>
+                            <w:r>
+                              <w:rPr>
+                                <w:rFonts w:ascii="Times New Roman" w:hAnsi="Times New Roman" w:cs="Times New Roman"/>
+                                <w:i w:val="0"/>
+                                <w:color w:val="000000" w:themeColor="text1"/>
+                              </w:rPr>
+                              <w:t>= 70.05, p &lt; 0.0001)</w:t>
+                            </w:r>
+                            <w:r>
+                              <w:rPr>
+                                <w:rFonts w:ascii="Times New Roman" w:hAnsi="Times New Roman" w:cs="Times New Roman"/>
+                                <w:i w:val="0"/>
+                                <w:color w:val="000000" w:themeColor="text1"/>
+                              </w:rPr>
+                              <w:t xml:space="preserve"> but not for Deformed Wing Virus</w:t>
+                            </w:r>
+                            <w:r>
+                              <w:rPr>
+                                <w:rFonts w:ascii="Times New Roman" w:hAnsi="Times New Roman" w:cs="Times New Roman"/>
+                                <w:i w:val="0"/>
+                                <w:color w:val="000000" w:themeColor="text1"/>
+                              </w:rPr>
+                              <w:t>.</w:t>
+                            </w:r>
+                            <w:r>
+                              <w:rPr>
+                                <w:rFonts w:ascii="Times New Roman" w:hAnsi="Times New Roman" w:cs="Times New Roman"/>
+                                <w:i w:val="0"/>
+                                <w:color w:val="000000" w:themeColor="text1"/>
+                              </w:rPr>
+                              <w:t xml:space="preserve"> In sites sampled in June and July, high prevalences were recorded for BQCV but prevalence dipped below 50% in August.</w:t>
+                            </w:r>
+                            <w:r>
+                              <w:rPr>
+                                <w:rFonts w:ascii="Times New Roman" w:hAnsi="Times New Roman" w:cs="Times New Roman"/>
+                                <w:i w:val="0"/>
+                                <w:color w:val="000000" w:themeColor="text1"/>
+                              </w:rPr>
+                              <w:t xml:space="preserve">  </w:t>
+                            </w:r>
+                            <w:r>
+                              <w:rPr>
+                                <w:rFonts w:ascii="Times New Roman" w:hAnsi="Times New Roman" w:cs="Times New Roman"/>
+                                <w:i w:val="0"/>
+                                <w:color w:val="000000" w:themeColor="text1"/>
+                              </w:rPr>
+                              <w:t xml:space="preserve"> </w:t>
+                            </w:r>
+                          </w:p>
+                        </w:txbxContent>
+                      </wps:txbx>
+                      <wps:bodyPr rot="0" spcFirstLastPara="0" vertOverflow="overflow" horzOverflow="overflow" vert="horz" wrap="square" lIns="0" tIns="0" rIns="0" bIns="0" numCol="1" spcCol="0" rtlCol="0" fromWordArt="0" anchor="t" anchorCtr="0" forceAA="0" compatLnSpc="1">
+                        <a:prstTxWarp prst="textNoShape">
+                          <a:avLst/>
+                        </a:prstTxWarp>
+                        <a:spAutoFit/>
+                      </wps:bodyPr>
+                    </wps:wsp>
+                  </a:graphicData>
+                </a:graphic>
+              </wp:anchor>
+            </w:drawing>
+          </mc:Choice>
+          <mc:Fallback>
+            <w:pict>
+              <v:shapetype w14:anchorId="495F6842" id="_x0000_t202" coordsize="21600,21600" o:spt="202" path="m0,0l0,21600,21600,21600,21600,0xe">
+                <v:stroke joinstyle="miter"/>
+                <v:path gradientshapeok="t" o:connecttype="rect"/>
+              </v:shapetype>
+              <v:shape id="Text Box 3" o:spid="_x0000_s1026" type="#_x0000_t202" style="position:absolute;margin-left:220.35pt;margin-top:289.05pt;width:238.4pt;height:72.1pt;z-index:251660288;visibility:visible;mso-wrap-style:square;mso-wrap-distance-left:9pt;mso-wrap-distance-top:0;mso-wrap-distance-right:9pt;mso-wrap-distance-bottom:0;mso-position-horizontal:absolute;mso-position-horizontal-relative:text;mso-position-vertical:absolute;mso-position-vertical-relative:text;v-text-anchor:top" o:gfxdata="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" stroked="f">
+                <v:textbox style="mso-fit-shape-to-text:t" inset="0,0,0,0">
+                  <w:txbxContent>
+                    <w:p>
+                      <w:pPr>
+                        <w:pStyle w:val="Caption"/>
+                        <w:rPr>
+                          <w:rFonts w:ascii="Times New Roman" w:hAnsi="Times New Roman" w:cs="Times New Roman"/>
+                          <w:b/>
+                          <w:i w:val="0"/>
+                          <w:noProof/>
+                          <w:color w:val="000000" w:themeColor="text1"/>
+                        </w:rPr>
+                      </w:pPr>
+                      <w:r>
+                        <w:rPr>
+                          <w:rFonts w:ascii="Times New Roman" w:hAnsi="Times New Roman" w:cs="Times New Roman"/>
+                          <w:b/>
+                          <w:i w:val="0"/>
+                          <w:color w:val="000000" w:themeColor="text1"/>
+                        </w:rPr>
+                        <w:t xml:space="preserve">Figure </w:t>
+                      </w:r>
+                      <w:r>
+                        <w:rPr>
+                          <w:rFonts w:ascii="Times New Roman" w:hAnsi="Times New Roman" w:cs="Times New Roman"/>
+                          <w:b/>
+                          <w:i w:val="0"/>
+                          <w:color w:val="000000" w:themeColor="text1"/>
+                        </w:rPr>
+                        <w:fldChar w:fldCharType="begin"/>
+                      </w:r>
+                      <w:r>
+                        <w:rPr>
+                          <w:rFonts w:ascii="Times New Roman" w:hAnsi="Times New Roman" w:cs="Times New Roman"/>
+                          <w:b/>
+                          <w:i w:val="0"/>
+                          <w:color w:val="000000" w:themeColor="text1"/>
+                        </w:rPr>
+                        <w:instrText xml:space="preserve"> SEQ Figure \* ARABIC </w:instrText>
+                      </w:r>
+                      <w:r>
+                        <w:rPr>
+                          <w:rFonts w:ascii="Times New Roman" w:hAnsi="Times New Roman" w:cs="Times New Roman"/>
+                          <w:b/>
+                          <w:i w:val="0"/>
+                          <w:color w:val="000000" w:themeColor="text1"/>
+                        </w:rPr>
+                        <w:fldChar w:fldCharType="separate"/>
+                      </w:r>
+                      <w:r>
+                        <w:rPr>
+                          <w:rFonts w:ascii="Times New Roman" w:hAnsi="Times New Roman" w:cs="Times New Roman"/>
+                          <w:b/>
+                          <w:i w:val="0"/>
+                          <w:noProof/>
+                          <w:color w:val="000000" w:themeColor="text1"/>
+                        </w:rPr>
+                        <w:t>1</w:t>
+                      </w:r>
+                      <w:r>
+                        <w:rPr>
+                          <w:rFonts w:ascii="Times New Roman" w:hAnsi="Times New Roman" w:cs="Times New Roman"/>
+                          <w:b/>
+                          <w:i w:val="0"/>
+                          <w:color w:val="000000" w:themeColor="text1"/>
+                        </w:rPr>
+                        <w:fldChar w:fldCharType="end"/>
+                      </w:r>
+                      <w:r>
+                        <w:rPr>
+                          <w:rFonts w:ascii="Times New Roman" w:hAnsi="Times New Roman" w:cs="Times New Roman"/>
+                          <w:i w:val="0"/>
+                          <w:color w:val="000000" w:themeColor="text1"/>
+                        </w:rPr>
+                        <w:t xml:space="preserve">  </w:t>
+                      </w:r>
+                      <w:r>
+                        <w:rPr>
+                          <w:rFonts w:ascii="Times New Roman" w:hAnsi="Times New Roman" w:cs="Times New Roman"/>
+                          <w:i w:val="0"/>
+                          <w:color w:val="000000" w:themeColor="text1"/>
+                        </w:rPr>
+                        <w:t>Prevalence for 2 viruses (Black Queen Cell Virus and Deformed Wing Virus) by month. There is evidence for seasonal variation in virus abundance for BQCV</w:t>
+                      </w:r>
+                      <w:r>
+                        <w:rPr>
+                          <w:rFonts w:ascii="Times New Roman" w:hAnsi="Times New Roman" w:cs="Times New Roman"/>
+                          <w:i w:val="0"/>
+                          <w:color w:val="000000" w:themeColor="text1"/>
+                        </w:rPr>
+                        <w:t xml:space="preserve"> </w:t>
+                      </w:r>
+                      <w:r>
+                        <w:rPr>
+                          <w:rFonts w:ascii="Times New Roman" w:hAnsi="Times New Roman" w:cs="Times New Roman"/>
+                          <w:i w:val="0"/>
+                          <w:color w:val="000000" w:themeColor="text1"/>
+                        </w:rPr>
+                        <w:t>(</w:t>
+                      </w:r>
+                      <w:r>
+                        <w:rPr>
+                          <w:rFonts w:ascii="Times New Roman" w:hAnsi="Times New Roman" w:cs="Times New Roman"/>
+                          <w:color w:val="000000" w:themeColor="text1"/>
+                        </w:rPr>
+                        <w:t>x</w:t>
+                      </w:r>
+                      <w:r>
+                        <w:rPr>
+                          <w:rFonts w:ascii="Times New Roman" w:hAnsi="Times New Roman" w:cs="Times New Roman"/>
+                          <w:i w:val="0"/>
+                          <w:color w:val="000000" w:themeColor="text1"/>
+                          <w:vertAlign w:val="subscript"/>
+                        </w:rPr>
+                        <w:t>3</w:t>
+                      </w:r>
+                      <w:r>
+                        <w:rPr>
+                          <w:rFonts w:ascii="Times New Roman" w:hAnsi="Times New Roman" w:cs="Times New Roman"/>
+                          <w:i w:val="0"/>
+                          <w:color w:val="000000" w:themeColor="text1"/>
+                          <w:vertAlign w:val="superscript"/>
+                        </w:rPr>
+                        <w:t xml:space="preserve">2 </w:t>
+                      </w:r>
+                      <w:r>
+                        <w:rPr>
+                          <w:rFonts w:ascii="Times New Roman" w:hAnsi="Times New Roman" w:cs="Times New Roman"/>
+                          <w:i w:val="0"/>
+                          <w:color w:val="000000" w:themeColor="text1"/>
+                        </w:rPr>
+                        <w:t>= 70.05, p &lt; 0.0001)</w:t>
+                      </w:r>
+                      <w:r>
+                        <w:rPr>
+                          <w:rFonts w:ascii="Times New Roman" w:hAnsi="Times New Roman" w:cs="Times New Roman"/>
+                          <w:i w:val="0"/>
+                          <w:color w:val="000000" w:themeColor="text1"/>
+                        </w:rPr>
+                        <w:t xml:space="preserve"> but not for Deformed Wing Virus</w:t>
+                      </w:r>
+                      <w:r>
+                        <w:rPr>
+                          <w:rFonts w:ascii="Times New Roman" w:hAnsi="Times New Roman" w:cs="Times New Roman"/>
+                          <w:i w:val="0"/>
+                          <w:color w:val="000000" w:themeColor="text1"/>
+                        </w:rPr>
+                        <w:t>.</w:t>
+                      </w:r>
+                      <w:r>
+                        <w:rPr>
+                          <w:rFonts w:ascii="Times New Roman" w:hAnsi="Times New Roman" w:cs="Times New Roman"/>
+                          <w:i w:val="0"/>
+                          <w:color w:val="000000" w:themeColor="text1"/>
+                        </w:rPr>
+                        <w:t xml:space="preserve"> In sites sampled in June and July, high prevalences were recorded for BQCV but prevalence dipped below 50% in August.</w:t>
+                      </w:r>
+                      <w:r>
+                        <w:rPr>
+                          <w:rFonts w:ascii="Times New Roman" w:hAnsi="Times New Roman" w:cs="Times New Roman"/>
+                          <w:i w:val="0"/>
+                          <w:color w:val="000000" w:themeColor="text1"/>
+                        </w:rPr>
+                        <w:t xml:space="preserve">  </w:t>
+                      </w:r>
+                      <w:r>
+                        <w:rPr>
+                          <w:rFonts w:ascii="Times New Roman" w:hAnsi="Times New Roman" w:cs="Times New Roman"/>
+                          <w:i w:val="0"/>
+                          <w:color w:val="000000" w:themeColor="text1"/>
+                        </w:rPr>
+                        <w:t xml:space="preserve"> </w:t>
+                      </w:r>
+                    </w:p>
+                  </w:txbxContent>
+                </v:textbox>
+                <w10:wrap type="tight"/>
+              </v:shape>
+            </w:pict>
+          </mc:Fallback>
+        </mc:AlternateContent>
+      </w:r>
+      <w:r>
+        <w:rPr>
+          <w:rFonts w:ascii="Times New Roman" w:hAnsi="Times New Roman" w:cs="Times New Roman"/>
+          <w:b/>
+          <w:noProof/>
+        </w:rPr>
         <w:drawing>
-          <wp:anchor distT="0" distB="0" distL="114300" distR="114300" simplePos="0" relativeHeight="251658240" behindDoc="0" locked="0" layoutInCell="1" allowOverlap="1" wp14:anchorId="05FA17DC" wp14:editId="0D0458BD">
+          <wp:anchor distT="0" distB="0" distL="114300" distR="114300" simplePos="0" relativeHeight="251658240" behindDoc="0" locked="0" layoutInCell="1" allowOverlap="1" wp14:anchorId="65908F6D" wp14:editId="06368544">
             <wp:simplePos x="0" y="0"/>
             <wp:positionH relativeFrom="column">
-              <wp:posOffset>2676525</wp:posOffset>
+              <wp:posOffset>2912745</wp:posOffset>
             </wp:positionH>
             <wp:positionV relativeFrom="paragraph">
-              <wp:posOffset>1705610</wp:posOffset>
+              <wp:posOffset>1734820</wp:posOffset>
             </wp:positionV>
-            <wp:extent cx="3089910" cy="1985645"/>
-            <wp:effectExtent l="0" t="0" r="8890" b="0"/>
+            <wp:extent cx="3027680" cy="1945640"/>
+            <wp:effectExtent l="0" t="0" r="0" b="10160"/>
             <wp:wrapTight wrapText="bothSides">
               <wp:wrapPolygon edited="0">
                 <wp:start x="0" y="0"/>
-                <wp:lineTo x="0" y="21275"/>
-                <wp:lineTo x="21485" y="21275"/>
-                <wp:lineTo x="21485" y="0"/>
+                <wp:lineTo x="0" y="21431"/>
+                <wp:lineTo x="21383" y="21431"/>
+                <wp:lineTo x="21383" y="0"/>
                 <wp:lineTo x="0" y="0"/>
               </wp:wrapPolygon>
             </wp:wrapTight>
-            <wp:docPr id="2" name="Picture 2" descr="../TempVar.png"/>
+            <wp:docPr id="1" name="Picture 1" descr="../../Desktop/TempVar.png"/>
             <wp:cNvGraphicFramePr>
               <a:graphicFrameLocks xmlns:a="http://schemas.openxmlformats.org/drawingml/2006/main" noChangeAspect="1"/>
             </wp:cNvGraphicFramePr>
@@ -1165,13 +1788,13 @@
               <a:graphicData uri="http://schemas.openxmlformats.org/drawingml/2006/picture">
                 <pic:pic xmlns:pic="http://schemas.openxmlformats.org/drawingml/2006/picture">
                   <pic:nvPicPr>
-                    <pic:cNvPr id="0" name="Picture 2" descr="../TempVar.png"/>
+                    <pic:cNvPr id="0" name="Picture 1" descr="../../Desktop/TempVar.png"/>
                     <pic:cNvPicPr>
                       <a:picLocks noChangeAspect="1" noChangeArrowheads="1"/>
                     </pic:cNvPicPr>
                   </pic:nvPicPr>
                   <pic:blipFill>
-                    <a:blip r:embed="rId6">
+                    <a:blip r:embed="rId7">
                       <a:extLst>
                         <a:ext uri="{28A0092B-C50C-407E-A947-70E740481C1C}">
                           <a14:useLocalDpi xmlns:a14="http://schemas.microsoft.com/office/drawing/2010/main" val="0"/>
@@ -1186,7 +1809,7 @@
                   <pic:spPr bwMode="auto">
                     <a:xfrm>
                       <a:off x="0" y="0"/>
-                      <a:ext cx="3089910" cy="1985645"/>
+                      <a:ext cx="3027680" cy="1945640"/>
                     </a:xfrm>
                     <a:prstGeom prst="rect">
                       <a:avLst/>
@@ -1212,19 +1835,204 @@
         <w:rPr>
           <w:rFonts w:ascii="Times New Roman" w:hAnsi="Times New Roman" w:cs="Times New Roman"/>
         </w:rPr>
-        <w:t xml:space="preserve">In 2014 and 2015, I assisted in a survey of RNA viruses in native bumble bees across Vermont. This work was funded by a Centennial Pollinator Fellowship awarded to Samantha Alger. This survey provided the first documentation of deformed wing virus (DWV) and black queen cell virus (BQCV) in Vermont bumble bees. Through this work, we found evidence for disease spillover from managed honey bees into wild bumble bees: bumble bees were more likely to be infected and had higher viral loads when they were caught near a honey bee apiary. We also found differences in viral prevalence between bee species. Most interesting to me, I reanalyzed these data and found seasonal differences between one virus of interest, Black Queen Cell Virus (BQCV). In the bumble bees, this virus peaked </w:t>
-      </w:r>
-      <w:r>
-        <w:rPr>
-          <w:rFonts w:ascii="Times New Roman" w:hAnsi="Times New Roman" w:cs="Times New Roman"/>
-        </w:rPr>
-        <w:t xml:space="preserve">etc. </w:t>
-      </w:r>
-      <w:r>
-        <w:rPr>
-          <w:rFonts w:ascii="Times New Roman" w:hAnsi="Times New Roman" w:cs="Times New Roman"/>
-        </w:rPr>
-        <w:t xml:space="preserve">(Fig. 1). To my knowledge, this became the first evidence of seasonal variation in RNA viruses among bumble bees. To fully understand this variation, more work needed to be done. In the summer of 2016, I </w:t>
+        <w:t xml:space="preserve">In 2014 and 2015, I assisted in a survey of RNA viruses in native bumble bees across Vermont. This work was funded by a Centennial Pollinator Fellowship awarded to Samantha Alger. This survey provided the first documentation of deformed wing virus (DWV) and black queen cell virus (BQCV) in Vermont bumble bees. Through this work, we found evidence for disease spillover from managed honey bees into wild bumble bees: bumble bees were more likely to be infected and had higher viral loads when they were caught near a honey bee apiary. We also found differences in viral prevalence between bee species. Most interesting to me, </w:t>
+      </w:r>
+      <w:r>
+        <w:rPr>
+          <w:rFonts w:ascii="Times New Roman" w:hAnsi="Times New Roman" w:cs="Times New Roman"/>
+        </w:rPr>
+        <w:t>when I reanalyzed these data by grouping sampling events by month, I</w:t>
+      </w:r>
+      <w:r>
+        <w:rPr>
+          <w:rFonts w:ascii="Times New Roman" w:hAnsi="Times New Roman" w:cs="Times New Roman"/>
+        </w:rPr>
+        <w:t xml:space="preserve"> found seasonal differences</w:t>
+      </w:r>
+      <w:r>
+        <w:rPr>
+          <w:rFonts w:ascii="Times New Roman" w:hAnsi="Times New Roman" w:cs="Times New Roman"/>
+        </w:rPr>
+        <w:t xml:space="preserve"> prevalence</w:t>
+      </w:r>
+      <w:r>
+        <w:rPr>
+          <w:rFonts w:ascii="Times New Roman" w:hAnsi="Times New Roman" w:cs="Times New Roman"/>
+        </w:rPr>
+        <w:t xml:space="preserve"> </w:t>
+      </w:r>
+      <w:r>
+        <w:rPr>
+          <w:rFonts w:ascii="Times New Roman" w:hAnsi="Times New Roman" w:cs="Times New Roman"/>
+        </w:rPr>
+        <w:t>for</w:t>
+      </w:r>
+      <w:r>
+        <w:rPr>
+          <w:rFonts w:ascii="Times New Roman" w:hAnsi="Times New Roman" w:cs="Times New Roman"/>
+        </w:rPr>
+        <w:t xml:space="preserve"> one virus of interest, Black Queen Cell</w:t>
+      </w:r>
+      <w:r>
+        <w:rPr>
+          <w:rFonts w:ascii="Times New Roman" w:hAnsi="Times New Roman" w:cs="Times New Roman"/>
+        </w:rPr>
+        <w:t xml:space="preserve"> Virus (</w:t>
+      </w:r>
+      <w:r>
+        <w:rPr>
+          <w:rFonts w:ascii="Times New Roman" w:hAnsi="Times New Roman" w:cs="Times New Roman"/>
+          <w:i/>
+        </w:rPr>
+        <w:t>x</w:t>
+      </w:r>
+      <w:r>
+        <w:rPr>
+          <w:rFonts w:ascii="Times New Roman" w:hAnsi="Times New Roman" w:cs="Times New Roman"/>
+          <w:vertAlign w:val="subscript"/>
+        </w:rPr>
+        <w:t>3</w:t>
+      </w:r>
+      <w:r>
+        <w:rPr>
+          <w:rFonts w:ascii="Times New Roman" w:hAnsi="Times New Roman" w:cs="Times New Roman"/>
+          <w:vertAlign w:val="superscript"/>
+        </w:rPr>
+        <w:t>2</w:t>
+      </w:r>
+      <w:r>
+        <w:rPr>
+          <w:rFonts w:ascii="Times New Roman" w:hAnsi="Times New Roman" w:cs="Times New Roman"/>
+          <w:vertAlign w:val="superscript"/>
+        </w:rPr>
+        <w:t xml:space="preserve"> </w:t>
+      </w:r>
+      <w:r>
+        <w:rPr>
+          <w:rFonts w:ascii="Times New Roman" w:hAnsi="Times New Roman" w:cs="Times New Roman"/>
+        </w:rPr>
+        <w:t>= 70.05, p &lt; 0.0001)</w:t>
+      </w:r>
+      <w:r>
+        <w:rPr>
+          <w:rFonts w:ascii="Times New Roman" w:hAnsi="Times New Roman" w:cs="Times New Roman"/>
+        </w:rPr>
+        <w:t>. In</w:t>
+      </w:r>
+      <w:r>
+        <w:rPr>
+          <w:rFonts w:ascii="Times New Roman" w:hAnsi="Times New Roman" w:cs="Times New Roman"/>
+        </w:rPr>
+        <w:t xml:space="preserve"> bumble bees, this virus </w:t>
+      </w:r>
+      <w:r>
+        <w:rPr>
+          <w:rFonts w:ascii="Times New Roman" w:hAnsi="Times New Roman" w:cs="Times New Roman"/>
+        </w:rPr>
+        <w:t>had a high prevalence in June</w:t>
+      </w:r>
+      <w:r>
+        <w:rPr>
+          <w:rFonts w:ascii="Times New Roman" w:hAnsi="Times New Roman" w:cs="Times New Roman"/>
+        </w:rPr>
+        <w:t>,</w:t>
+      </w:r>
+      <w:r>
+        <w:rPr>
+          <w:rFonts w:ascii="Times New Roman" w:hAnsi="Times New Roman" w:cs="Times New Roman"/>
+        </w:rPr>
+        <w:t xml:space="preserve"> but dropped below 50% prevalence</w:t>
+      </w:r>
+      <w:r>
+        <w:rPr>
+          <w:rFonts w:ascii="Times New Roman" w:hAnsi="Times New Roman" w:cs="Times New Roman"/>
+        </w:rPr>
+        <w:t xml:space="preserve"> </w:t>
+      </w:r>
+      <w:r>
+        <w:rPr>
+          <w:rFonts w:ascii="Times New Roman" w:hAnsi="Times New Roman" w:cs="Times New Roman"/>
+        </w:rPr>
+        <w:t>in August</w:t>
+      </w:r>
+      <w:r>
+        <w:rPr>
+          <w:rFonts w:ascii="Times New Roman" w:hAnsi="Times New Roman" w:cs="Times New Roman"/>
+        </w:rPr>
+        <w:t xml:space="preserve"> </w:t>
+      </w:r>
+      <w:r>
+        <w:rPr>
+          <w:rFonts w:ascii="Times New Roman" w:hAnsi="Times New Roman" w:cs="Times New Roman"/>
+        </w:rPr>
+        <w:t>(</w:t>
+      </w:r>
+      <w:r>
+        <w:rPr>
+          <w:rFonts w:ascii="Times New Roman" w:hAnsi="Times New Roman" w:cs="Times New Roman"/>
+          <w:b/>
+        </w:rPr>
+        <w:t>Fig. 1</w:t>
+      </w:r>
+      <w:r>
+        <w:rPr>
+          <w:rFonts w:ascii="Times New Roman" w:hAnsi="Times New Roman" w:cs="Times New Roman"/>
+        </w:rPr>
+        <w:t>). To my knowledge, this became the first evidence of seasonal variation in RNA viruses among bumble bees. To fully understand this variation</w:t>
+      </w:r>
+      <w:r>
+        <w:rPr>
+          <w:rFonts w:ascii="Times New Roman" w:hAnsi="Times New Roman" w:cs="Times New Roman"/>
+        </w:rPr>
+        <w:t xml:space="preserve"> and remove the confounding variable of site</w:t>
+      </w:r>
+      <w:r>
+        <w:rPr>
+          <w:rFonts w:ascii="Times New Roman" w:hAnsi="Times New Roman" w:cs="Times New Roman"/>
+        </w:rPr>
+        <w:t xml:space="preserve"> variation</w:t>
+      </w:r>
+      <w:r>
+        <w:rPr>
+          <w:rFonts w:ascii="Times New Roman" w:hAnsi="Times New Roman" w:cs="Times New Roman"/>
+        </w:rPr>
+        <w:t xml:space="preserve">, </w:t>
+      </w:r>
+      <w:r>
+        <w:rPr>
+          <w:rFonts w:ascii="Times New Roman" w:hAnsi="Times New Roman" w:cs="Times New Roman"/>
+        </w:rPr>
+        <w:t>a survey designed to repe</w:t>
+      </w:r>
+      <w:r>
+        <w:rPr>
+          <w:rFonts w:ascii="Times New Roman" w:hAnsi="Times New Roman" w:cs="Times New Roman"/>
+        </w:rPr>
+        <w:t>atedly measure pathogen loads for the same sites</w:t>
+      </w:r>
+      <w:r>
+        <w:rPr>
+          <w:rFonts w:ascii="Times New Roman" w:hAnsi="Times New Roman" w:cs="Times New Roman"/>
+        </w:rPr>
+        <w:t xml:space="preserve"> </w:t>
+      </w:r>
+      <w:r>
+        <w:rPr>
+          <w:rFonts w:ascii="Times New Roman" w:hAnsi="Times New Roman" w:cs="Times New Roman"/>
+        </w:rPr>
+        <w:t xml:space="preserve">at </w:t>
+      </w:r>
+      <w:r>
+        <w:rPr>
+          <w:rFonts w:ascii="Times New Roman" w:hAnsi="Times New Roman" w:cs="Times New Roman"/>
+        </w:rPr>
+        <w:t>discrete time points needed to be conducted</w:t>
+      </w:r>
+      <w:r>
+        <w:rPr>
+          <w:rFonts w:ascii="Times New Roman" w:hAnsi="Times New Roman" w:cs="Times New Roman"/>
+        </w:rPr>
+        <w:t xml:space="preserve">. In the summer of 2016, I </w:t>
       </w:r>
       <w:r>
         <w:rPr>
@@ -1236,20 +2044,31 @@
         <w:rPr>
           <w:rFonts w:ascii="Times New Roman" w:hAnsi="Times New Roman" w:cs="Times New Roman"/>
         </w:rPr>
-        <w:t xml:space="preserve"> 5 of the field sites at 4 different time points throughout the summer. For each time point, I collected over 100 bumble bees of two focal species and three castes as well as conducted species abundance surveys. These specimens are now safely stored in our -80 freezer awaiting analysis. </w:t>
-      </w:r>
-    </w:p>
-    <w:p>
-      <w:pPr>
-        <w:rPr>
-          <w:rFonts w:ascii="Times New Roman" w:hAnsi="Times New Roman" w:cs="Times New Roman"/>
-          <w:b/>
-        </w:rPr>
-      </w:pPr>
-    </w:p>
-    <w:p>
-      <w:pPr>
-        <w:ind w:firstLine="720"/>
+        <w:t xml:space="preserve"> 5 of the field sites at 4 different time points throughout the summer. For each time point, I collected over 100 bumble bees of two focal species and three castes</w:t>
+      </w:r>
+      <w:r>
+        <w:rPr>
+          <w:rFonts w:ascii="Times New Roman" w:hAnsi="Times New Roman" w:cs="Times New Roman"/>
+        </w:rPr>
+        <w:t>,</w:t>
+      </w:r>
+      <w:r>
+        <w:rPr>
+          <w:rFonts w:ascii="Times New Roman" w:hAnsi="Times New Roman" w:cs="Times New Roman"/>
+        </w:rPr>
+        <w:t xml:space="preserve"> as well as conducted species abundance surveys. These specimens are now safely stored in our -80 freezer awaiting analysis. </w:t>
+      </w:r>
+    </w:p>
+    <w:p>
+      <w:pPr>
+        <w:rPr>
+          <w:rFonts w:ascii="Times New Roman" w:hAnsi="Times New Roman" w:cs="Times New Roman"/>
+          <w:b/>
+        </w:rPr>
+      </w:pPr>
+    </w:p>
+    <w:p>
+      <w:pPr>
         <w:rPr>
           <w:rFonts w:ascii="Times New Roman" w:hAnsi="Times New Roman" w:cs="Times New Roman"/>
           <w:b/>
@@ -1299,11 +2118,23 @@
     </w:p>
     <w:p>
       <w:pPr>
-        <w:ind w:firstLine="720"/>
-        <w:rPr>
-          <w:rFonts w:ascii="Times New Roman" w:hAnsi="Times New Roman" w:cs="Times New Roman"/>
-        </w:rPr>
-      </w:pPr>
+        <w:rPr>
+          <w:rFonts w:ascii="Times New Roman" w:hAnsi="Times New Roman" w:cs="Times New Roman"/>
+        </w:rPr>
+      </w:pPr>
+      <w:r>
+        <w:rPr>
+          <w:rFonts w:ascii="Times New Roman" w:hAnsi="Times New Roman" w:cs="Times New Roman"/>
+          <w:b/>
+        </w:rPr>
+        <w:t>(1)</w:t>
+      </w:r>
+      <w:r>
+        <w:rPr>
+          <w:rFonts w:ascii="Times New Roman" w:hAnsi="Times New Roman" w:cs="Times New Roman"/>
+        </w:rPr>
+        <w:t xml:space="preserve"> </w:t>
+      </w:r>
       <w:r>
         <w:rPr>
           <w:rFonts w:ascii="Times New Roman" w:hAnsi="Times New Roman" w:cs="Times New Roman"/>
@@ -1320,7 +2151,44 @@
         <w:rPr>
           <w:rFonts w:ascii="Times New Roman" w:hAnsi="Times New Roman" w:cs="Times New Roman"/>
         </w:rPr>
-        <w:t>I will isolate RNA and DNA from the 440 bumble bees caught in the 2016 survey.</w:t>
+        <w:t>I will isolate RNA</w:t>
+      </w:r>
+      <w:r>
+        <w:rPr>
+          <w:rFonts w:ascii="Times New Roman" w:hAnsi="Times New Roman" w:cs="Times New Roman"/>
+        </w:rPr>
+        <w:t xml:space="preserve"> (for RNA viruses)</w:t>
+      </w:r>
+      <w:r>
+        <w:rPr>
+          <w:rFonts w:ascii="Times New Roman" w:hAnsi="Times New Roman" w:cs="Times New Roman"/>
+        </w:rPr>
+        <w:t xml:space="preserve"> and DNA</w:t>
+      </w:r>
+      <w:r>
+        <w:rPr>
+          <w:rFonts w:ascii="Times New Roman" w:hAnsi="Times New Roman" w:cs="Times New Roman"/>
+        </w:rPr>
+        <w:t xml:space="preserve"> (for </w:t>
+      </w:r>
+      <w:r>
+        <w:rPr>
+          <w:rFonts w:ascii="Times New Roman" w:hAnsi="Times New Roman" w:cs="Times New Roman"/>
+          <w:i/>
+        </w:rPr>
+        <w:t>Nosema</w:t>
+      </w:r>
+      <w:r>
+        <w:rPr>
+          <w:rFonts w:ascii="Times New Roman" w:hAnsi="Times New Roman" w:cs="Times New Roman"/>
+        </w:rPr>
+        <w:t>)</w:t>
+      </w:r>
+      <w:r>
+        <w:rPr>
+          <w:rFonts w:ascii="Times New Roman" w:hAnsi="Times New Roman" w:cs="Times New Roman"/>
+        </w:rPr>
+        <w:t xml:space="preserve"> from the 440 bumble bees caught in the 2016 survey.</w:t>
       </w:r>
       <w:r>
         <w:rPr>
@@ -1365,13 +2233,19 @@
         <w:rPr>
           <w:rFonts w:ascii="Times New Roman" w:hAnsi="Times New Roman" w:cs="Times New Roman"/>
         </w:rPr>
-        <w:t>) on the DNA isolations</w:t>
-      </w:r>
-      <w:r>
-        <w:rPr>
-          <w:rFonts w:ascii="Times New Roman" w:hAnsi="Times New Roman" w:cs="Times New Roman"/>
-        </w:rPr>
-        <w:t xml:space="preserve"> using RT-qPCR to look for patterns of coinfection between the two species of </w:t>
+        <w:t xml:space="preserve">) </w:t>
+      </w:r>
+      <w:r>
+        <w:rPr>
+          <w:rFonts w:ascii="Times New Roman" w:hAnsi="Times New Roman" w:cs="Times New Roman"/>
+        </w:rPr>
+        <w:t xml:space="preserve">using </w:t>
+      </w:r>
+      <w:r>
+        <w:rPr>
+          <w:rFonts w:ascii="Times New Roman" w:hAnsi="Times New Roman" w:cs="Times New Roman"/>
+        </w:rPr>
+        <w:t xml:space="preserve">molecular techniques (RT-qPCR). This will give me </w:t>
       </w:r>
       <w:r>
         <w:rPr>
@@ -1384,19 +2258,74 @@
         <w:rPr>
           <w:rFonts w:ascii="Times New Roman" w:hAnsi="Times New Roman" w:cs="Times New Roman"/>
         </w:rPr>
-        <w:t>. Using the RNA isolations I will assay the same bees</w:t>
-      </w:r>
-      <w:r>
-        <w:rPr>
-          <w:rFonts w:ascii="Times New Roman" w:hAnsi="Times New Roman" w:cs="Times New Roman"/>
-        </w:rPr>
-        <w:t xml:space="preserve"> using RT-qPCR</w:t>
-      </w:r>
-      <w:r>
-        <w:rPr>
-          <w:rFonts w:ascii="Times New Roman" w:hAnsi="Times New Roman" w:cs="Times New Roman"/>
-        </w:rPr>
-        <w:t xml:space="preserve"> for three RNA viruses: </w:t>
+        <w:t xml:space="preserve"> loads</w:t>
+      </w:r>
+      <w:r>
+        <w:rPr>
+          <w:rFonts w:ascii="Times New Roman" w:hAnsi="Times New Roman" w:cs="Times New Roman"/>
+        </w:rPr>
+        <w:t xml:space="preserve"> and prevalence data</w:t>
+      </w:r>
+      <w:r>
+        <w:rPr>
+          <w:rFonts w:ascii="Times New Roman" w:hAnsi="Times New Roman" w:cs="Times New Roman"/>
+        </w:rPr>
+        <w:t xml:space="preserve"> for both species of the parasite allowing me to </w:t>
+      </w:r>
+      <w:r>
+        <w:rPr>
+          <w:rFonts w:ascii="Times New Roman" w:hAnsi="Times New Roman" w:cs="Times New Roman"/>
+        </w:rPr>
+        <w:t>determine if there</w:t>
+      </w:r>
+      <w:r>
+        <w:rPr>
+          <w:rFonts w:ascii="Times New Roman" w:hAnsi="Times New Roman" w:cs="Times New Roman"/>
+        </w:rPr>
+        <w:t xml:space="preserve"> are </w:t>
+      </w:r>
+      <w:r>
+        <w:rPr>
+          <w:rFonts w:ascii="Times New Roman" w:hAnsi="Times New Roman" w:cs="Times New Roman"/>
+        </w:rPr>
+        <w:t>patterns of coinfection between t</w:t>
+      </w:r>
+      <w:r>
+        <w:rPr>
+          <w:rFonts w:ascii="Times New Roman" w:hAnsi="Times New Roman" w:cs="Times New Roman"/>
+        </w:rPr>
+        <w:t>he two</w:t>
+      </w:r>
+      <w:r>
+        <w:rPr>
+          <w:rFonts w:ascii="Times New Roman" w:hAnsi="Times New Roman" w:cs="Times New Roman"/>
+        </w:rPr>
+        <w:t xml:space="preserve">. </w:t>
+      </w:r>
+      <w:r>
+        <w:rPr>
+          <w:rFonts w:ascii="Times New Roman" w:hAnsi="Times New Roman" w:cs="Times New Roman"/>
+          <w:b/>
+        </w:rPr>
+        <w:t xml:space="preserve">(2) </w:t>
+      </w:r>
+      <w:r>
+        <w:rPr>
+          <w:rFonts w:ascii="Times New Roman" w:hAnsi="Times New Roman" w:cs="Times New Roman"/>
+        </w:rPr>
+        <w:t>I will assay the same bees</w:t>
+      </w:r>
+      <w:r>
+        <w:rPr>
+          <w:rFonts w:ascii="Times New Roman" w:hAnsi="Times New Roman" w:cs="Times New Roman"/>
+        </w:rPr>
+        <w:t xml:space="preserve"> </w:t>
+      </w:r>
+      <w:r>
+        <w:rPr>
+          <w:rFonts w:ascii="Times New Roman" w:hAnsi="Times New Roman" w:cs="Times New Roman"/>
+        </w:rPr>
+        <w:t xml:space="preserve">for three RNA viruses: </w:t>
       </w:r>
       <w:r>
         <w:rPr>
@@ -1444,13 +2373,44 @@
         <w:rPr>
           <w:rFonts w:ascii="Times New Roman" w:eastAsia="Times New Roman" w:hAnsi="Times New Roman" w:cs="Times New Roman"/>
         </w:rPr>
+        <w:t xml:space="preserve"> again using the same molecular methods</w:t>
+      </w:r>
+      <w:r>
+        <w:rPr>
+          <w:rFonts w:ascii="Times New Roman" w:eastAsia="Times New Roman" w:hAnsi="Times New Roman" w:cs="Times New Roman"/>
+        </w:rPr>
         <w:t>.</w:t>
       </w:r>
       <w:r>
         <w:rPr>
           <w:rFonts w:ascii="Times New Roman" w:eastAsia="Times New Roman" w:hAnsi="Times New Roman" w:cs="Times New Roman"/>
         </w:rPr>
-        <w:t xml:space="preserve"> By using statistical analysis (repeated measures ANOVA and generalized linear models) I will be able to look for patterns in viral and parasite load between these five pathogens. Using these data as well as data from 2015, I will be able to construct</w:t>
+        <w:t xml:space="preserve"> By using statistical analysis (repeated measures ANOVA and generalized linear models) I will be able to look for patterns in viral and parasite load between these five pathogens. </w:t>
+      </w:r>
+      <w:r>
+        <w:rPr>
+          <w:rFonts w:ascii="Times New Roman" w:eastAsia="Times New Roman" w:hAnsi="Times New Roman" w:cs="Times New Roman"/>
+          <w:b/>
+        </w:rPr>
+        <w:t xml:space="preserve">(3) </w:t>
+      </w:r>
+      <w:r>
+        <w:rPr>
+          <w:rFonts w:ascii="Times New Roman" w:eastAsia="Times New Roman" w:hAnsi="Times New Roman" w:cs="Times New Roman"/>
+        </w:rPr>
+        <w:t>Using these data as well as data from 2015, I will be able to</w:t>
+      </w:r>
+      <w:r>
+        <w:rPr>
+          <w:rFonts w:ascii="Times New Roman" w:eastAsia="Times New Roman" w:hAnsi="Times New Roman" w:cs="Times New Roman"/>
+        </w:rPr>
+        <w:t xml:space="preserve"> look at how the prevalence and pathogen load fluctuates throughout the course of the growing season. This information will allow me to</w:t>
+      </w:r>
+      <w:r>
+        <w:rPr>
+          <w:rFonts w:ascii="Times New Roman" w:eastAsia="Times New Roman" w:hAnsi="Times New Roman" w:cs="Times New Roman"/>
+        </w:rPr>
+        <w:t xml:space="preserve"> construct</w:t>
       </w:r>
       <w:r>
         <w:rPr>
@@ -1462,55 +2422,31 @@
         <w:rPr>
           <w:rFonts w:ascii="Times New Roman" w:eastAsia="Times New Roman" w:hAnsi="Times New Roman" w:cs="Times New Roman"/>
         </w:rPr>
-        <w:t xml:space="preserve"> deterministic</w:t>
-      </w:r>
-      <w:r>
-        <w:rPr>
-          <w:rFonts w:ascii="Times New Roman" w:eastAsia="Times New Roman" w:hAnsi="Times New Roman" w:cs="Times New Roman"/>
-        </w:rPr>
-        <w:t xml:space="preserve"> ODE (Ordinary Differential Equations)</w:t>
-      </w:r>
-      <w:r>
-        <w:rPr>
-          <w:rFonts w:ascii="Times New Roman" w:eastAsia="Times New Roman" w:hAnsi="Times New Roman" w:cs="Times New Roman"/>
-        </w:rPr>
         <w:t xml:space="preserve"> </w:t>
       </w:r>
       <w:r>
         <w:rPr>
           <w:rFonts w:ascii="Times New Roman" w:eastAsia="Times New Roman" w:hAnsi="Times New Roman" w:cs="Times New Roman"/>
         </w:rPr>
-        <w:t>model to predict pathogen load and coinfection probability through time</w:t>
-      </w:r>
-      <w:r>
-        <w:rPr>
-          <w:rFonts w:ascii="Times New Roman" w:eastAsia="Times New Roman" w:hAnsi="Times New Roman" w:cs="Times New Roman"/>
-        </w:rPr>
-        <w:t xml:space="preserve"> (R statistic</w:t>
-      </w:r>
-      <w:r>
-        <w:rPr>
-          <w:rFonts w:ascii="Times New Roman" w:eastAsia="Times New Roman" w:hAnsi="Times New Roman" w:cs="Times New Roman"/>
-        </w:rPr>
-        <w:t xml:space="preserve">al </w:t>
-      </w:r>
-      <w:r>
-        <w:rPr>
-          <w:rFonts w:ascii="Times New Roman" w:eastAsia="Times New Roman" w:hAnsi="Times New Roman" w:cs="Times New Roman"/>
-        </w:rPr>
-        <w:t xml:space="preserve">package and Python </w:t>
-      </w:r>
-      <w:r>
-        <w:rPr>
-          <w:rFonts w:ascii="Times New Roman" w:eastAsia="Times New Roman" w:hAnsi="Times New Roman" w:cs="Times New Roman"/>
-        </w:rPr>
-        <w:t>programming</w:t>
-      </w:r>
-      <w:r>
-        <w:rPr>
-          <w:rFonts w:ascii="Times New Roman" w:eastAsia="Times New Roman" w:hAnsi="Times New Roman" w:cs="Times New Roman"/>
-        </w:rPr>
-        <w:t xml:space="preserve"> language)</w:t>
+        <w:t>deterministic model that</w:t>
+      </w:r>
+      <w:r>
+        <w:rPr>
+          <w:rFonts w:ascii="Times New Roman" w:eastAsia="Times New Roman" w:hAnsi="Times New Roman" w:cs="Times New Roman"/>
+        </w:rPr>
+        <w:t xml:space="preserve"> predict</w:t>
+      </w:r>
+      <w:r>
+        <w:rPr>
+          <w:rFonts w:ascii="Times New Roman" w:eastAsia="Times New Roman" w:hAnsi="Times New Roman" w:cs="Times New Roman"/>
+        </w:rPr>
+        <w:t>s</w:t>
+      </w:r>
+      <w:r>
+        <w:rPr>
+          <w:rFonts w:ascii="Times New Roman" w:eastAsia="Times New Roman" w:hAnsi="Times New Roman" w:cs="Times New Roman"/>
+        </w:rPr>
+        <w:t xml:space="preserve"> pathogen load and coinfection probability through time</w:t>
       </w:r>
       <w:r>
         <w:rPr>
@@ -1518,440 +2454,651 @@
         </w:rPr>
         <w:t xml:space="preserve">. </w:t>
       </w:r>
-      <w:r>
-        <w:rPr>
-          <w:rFonts w:ascii="Times New Roman" w:hAnsi="Times New Roman" w:cs="Times New Roman"/>
-        </w:rPr>
-        <w:tab/>
-      </w:r>
-    </w:p>
-    <w:p>
-      <w:pPr>
-        <w:rPr>
-          <w:rFonts w:ascii="Times New Roman" w:hAnsi="Times New Roman" w:cs="Times New Roman"/>
-          <w:b/>
-        </w:rPr>
-      </w:pPr>
-    </w:p>
-    <w:p>
-      <w:pPr>
-        <w:rPr>
-          <w:rFonts w:ascii="Times New Roman" w:hAnsi="Times New Roman" w:cs="Times New Roman"/>
-          <w:b/>
-        </w:rPr>
-      </w:pPr>
-    </w:p>
-    <w:p>
-      <w:pPr>
-        <w:rPr>
-          <w:rFonts w:ascii="Times New Roman" w:hAnsi="Times New Roman" w:cs="Times New Roman"/>
-          <w:b/>
-        </w:rPr>
-      </w:pPr>
-    </w:p>
-    <w:p>
-      <w:pPr>
-        <w:rPr>
-          <w:rFonts w:ascii="Times New Roman" w:hAnsi="Times New Roman" w:cs="Times New Roman"/>
-          <w:b/>
-        </w:rPr>
-      </w:pPr>
-    </w:p>
-    <w:p>
-      <w:pPr>
-        <w:rPr>
-          <w:rFonts w:ascii="Times New Roman" w:hAnsi="Times New Roman" w:cs="Times New Roman"/>
-          <w:b/>
-        </w:rPr>
-      </w:pPr>
-    </w:p>
-    <w:p>
-      <w:pPr>
-        <w:rPr>
-          <w:rFonts w:ascii="Times New Roman" w:hAnsi="Times New Roman" w:cs="Times New Roman"/>
-          <w:b/>
-        </w:rPr>
-      </w:pPr>
-    </w:p>
-    <w:p>
-      <w:pPr>
-        <w:rPr>
-          <w:rFonts w:ascii="Times New Roman" w:hAnsi="Times New Roman" w:cs="Times New Roman"/>
-          <w:b/>
-        </w:rPr>
-      </w:pPr>
-    </w:p>
-    <w:p>
-      <w:pPr>
-        <w:rPr>
-          <w:rFonts w:ascii="Times New Roman" w:hAnsi="Times New Roman" w:cs="Times New Roman"/>
-          <w:b/>
-        </w:rPr>
-      </w:pPr>
-    </w:p>
-    <w:p>
-      <w:pPr>
-        <w:rPr>
-          <w:rFonts w:ascii="Times New Roman" w:hAnsi="Times New Roman" w:cs="Times New Roman"/>
-          <w:b/>
-        </w:rPr>
-      </w:pPr>
-    </w:p>
-    <w:p>
-      <w:pPr>
-        <w:rPr>
-          <w:rFonts w:ascii="Times New Roman" w:hAnsi="Times New Roman" w:cs="Times New Roman"/>
-          <w:b/>
-        </w:rPr>
-      </w:pPr>
-    </w:p>
-    <w:p>
-      <w:pPr>
-        <w:rPr>
-          <w:rFonts w:ascii="Times New Roman" w:hAnsi="Times New Roman" w:cs="Times New Roman"/>
-          <w:b/>
-        </w:rPr>
-      </w:pPr>
-    </w:p>
-    <w:p>
-      <w:pPr>
-        <w:rPr>
-          <w:rFonts w:ascii="Times New Roman" w:eastAsia="Times New Roman" w:hAnsi="Times New Roman" w:cs="Times New Roman"/>
-          <w:b/>
-          <w:bCs/>
-        </w:rPr>
-      </w:pPr>
-    </w:p>
-    <w:p>
-      <w:pPr>
-        <w:rPr>
-          <w:rFonts w:ascii="Times New Roman" w:hAnsi="Times New Roman" w:cs="Times New Roman"/>
-        </w:rPr>
-      </w:pPr>
-      <w:r>
-        <w:rPr>
-          <w:rFonts w:ascii="Times New Roman" w:eastAsia="Times New Roman" w:hAnsi="Times New Roman" w:cs="Times New Roman"/>
-          <w:b/>
-          <w:bCs/>
-        </w:rPr>
-        <w:t xml:space="preserve">REFERENCES: </w:t>
-      </w:r>
-    </w:p>
-    <w:p>
-      <w:pPr>
-        <w:ind w:left="720" w:hanging="720"/>
-        <w:rPr>
-          <w:rFonts w:ascii="Times New Roman" w:hAnsi="Times New Roman" w:cs="Times New Roman"/>
-        </w:rPr>
-      </w:pPr>
-      <w:r>
-        <w:rPr>
-          <w:rFonts w:ascii="Times New Roman" w:hAnsi="Times New Roman" w:cs="Times New Roman"/>
-        </w:rPr>
-        <w:t xml:space="preserve">Arneberg, P., Skorping, A., Grenfell, B., &amp; Read, A. F. (1998). Host densities as determinants of abundance in parasite communities. </w:t>
-      </w:r>
-      <w:r>
-        <w:rPr>
-          <w:rFonts w:ascii="Times New Roman" w:hAnsi="Times New Roman" w:cs="Times New Roman"/>
-          <w:i/>
-          <w:iCs/>
-        </w:rPr>
-        <w:t>Proceedings of the Royal Society B: Biological Sciences</w:t>
-      </w:r>
-      <w:r>
-        <w:rPr>
-          <w:rFonts w:ascii="Times New Roman" w:hAnsi="Times New Roman" w:cs="Times New Roman"/>
-        </w:rPr>
-        <w:t xml:space="preserve">, </w:t>
-      </w:r>
-      <w:r>
-        <w:rPr>
-          <w:rFonts w:ascii="Times New Roman" w:hAnsi="Times New Roman" w:cs="Times New Roman"/>
-          <w:i/>
-          <w:iCs/>
-        </w:rPr>
-        <w:t>265</w:t>
-      </w:r>
-      <w:r>
-        <w:rPr>
-          <w:rFonts w:ascii="Times New Roman" w:hAnsi="Times New Roman" w:cs="Times New Roman"/>
-        </w:rPr>
-        <w:t>(1403), 1283–1289.</w:t>
-      </w:r>
-    </w:p>
-    <w:p>
-      <w:pPr>
-        <w:ind w:left="720" w:hanging="720"/>
-        <w:rPr>
-          <w:rFonts w:ascii="Times New Roman" w:hAnsi="Times New Roman" w:cs="Times New Roman"/>
-        </w:rPr>
-      </w:pPr>
-      <w:r>
-        <w:rPr>
-          <w:rFonts w:ascii="Times New Roman" w:hAnsi="Times New Roman" w:cs="Times New Roman"/>
-        </w:rPr>
-        <w:t xml:space="preserve">Bourgeois, A. L., Rinderer, T. E., Beaman, L. D., &amp; Danka, R. G. (2010). Genetic detection and quantification of Nosema apis and N . ceranae in the honey bee. </w:t>
-      </w:r>
-      <w:r>
-        <w:rPr>
-          <w:rFonts w:ascii="Times New Roman" w:hAnsi="Times New Roman" w:cs="Times New Roman"/>
-          <w:i/>
-          <w:iCs/>
-        </w:rPr>
-        <w:t>Journal of Invertebrate Pathology</w:t>
-      </w:r>
-      <w:r>
-        <w:rPr>
-          <w:rFonts w:ascii="Times New Roman" w:hAnsi="Times New Roman" w:cs="Times New Roman"/>
-        </w:rPr>
-        <w:t xml:space="preserve">, </w:t>
-      </w:r>
-      <w:r>
-        <w:rPr>
-          <w:rFonts w:ascii="Times New Roman" w:hAnsi="Times New Roman" w:cs="Times New Roman"/>
-          <w:i/>
-          <w:iCs/>
-        </w:rPr>
-        <w:t>103</w:t>
-      </w:r>
-      <w:r>
-        <w:rPr>
-          <w:rFonts w:ascii="Times New Roman" w:hAnsi="Times New Roman" w:cs="Times New Roman"/>
-        </w:rPr>
-        <w:t>(1), 53–58.</w:t>
-      </w:r>
-    </w:p>
-    <w:p>
-      <w:pPr>
-        <w:ind w:left="720" w:hanging="720"/>
-        <w:rPr>
-          <w:rFonts w:ascii="Times New Roman" w:hAnsi="Times New Roman" w:cs="Times New Roman"/>
-        </w:rPr>
-      </w:pPr>
-      <w:r>
-        <w:rPr>
-          <w:rFonts w:ascii="Times New Roman" w:hAnsi="Times New Roman" w:cs="Times New Roman"/>
-        </w:rPr>
-        <w:t xml:space="preserve">Colla, S. R., Gadallah, F., Richardson, L., Wagner, D., &amp; Gall, L. (2012). Assessing declines of North American bumble bees (Bombus spp.) using museum specimens. </w:t>
-      </w:r>
-      <w:r>
-        <w:rPr>
-          <w:rFonts w:ascii="Times New Roman" w:hAnsi="Times New Roman" w:cs="Times New Roman"/>
-          <w:i/>
-          <w:iCs/>
-        </w:rPr>
-        <w:t>Biodiversity and Conservation</w:t>
-      </w:r>
-      <w:r>
-        <w:rPr>
-          <w:rFonts w:ascii="Times New Roman" w:hAnsi="Times New Roman" w:cs="Times New Roman"/>
-        </w:rPr>
-        <w:t xml:space="preserve">, </w:t>
-      </w:r>
-      <w:r>
-        <w:rPr>
-          <w:rFonts w:ascii="Times New Roman" w:hAnsi="Times New Roman" w:cs="Times New Roman"/>
-          <w:i/>
-          <w:iCs/>
-        </w:rPr>
-        <w:t>21</w:t>
-      </w:r>
-      <w:r>
-        <w:rPr>
-          <w:rFonts w:ascii="Times New Roman" w:hAnsi="Times New Roman" w:cs="Times New Roman"/>
-        </w:rPr>
-        <w:t xml:space="preserve">(14), 3585–3595. </w:t>
-      </w:r>
-    </w:p>
-    <w:p>
-      <w:pPr>
-        <w:ind w:left="720" w:hanging="720"/>
-        <w:rPr>
-          <w:rFonts w:ascii="Times New Roman" w:hAnsi="Times New Roman" w:cs="Times New Roman"/>
-        </w:rPr>
-      </w:pPr>
-      <w:r>
-        <w:rPr>
-          <w:rFonts w:ascii="Times New Roman" w:hAnsi="Times New Roman" w:cs="Times New Roman"/>
-        </w:rPr>
-        <w:t xml:space="preserve">Fries, I., Chauzat, M.-P., Chen, Y.-P. P., Doublet, V., Genersch, E., Gisder, S., … Gisder, S. (2013). Standard methods for nosema research. </w:t>
-      </w:r>
-      <w:r>
-        <w:rPr>
-          <w:rFonts w:ascii="Times New Roman" w:hAnsi="Times New Roman" w:cs="Times New Roman"/>
-          <w:i/>
-          <w:iCs/>
-        </w:rPr>
-        <w:t>Journal of Apicultural Research</w:t>
-      </w:r>
-      <w:r>
-        <w:rPr>
-          <w:rFonts w:ascii="Times New Roman" w:hAnsi="Times New Roman" w:cs="Times New Roman"/>
-        </w:rPr>
-        <w:t xml:space="preserve">, </w:t>
-      </w:r>
-      <w:r>
-        <w:rPr>
-          <w:rFonts w:ascii="Times New Roman" w:hAnsi="Times New Roman" w:cs="Times New Roman"/>
-          <w:i/>
-          <w:iCs/>
-        </w:rPr>
-        <w:t>52</w:t>
-      </w:r>
-      <w:r>
-        <w:rPr>
-          <w:rFonts w:ascii="Times New Roman" w:hAnsi="Times New Roman" w:cs="Times New Roman"/>
-        </w:rPr>
-        <w:t>(1), 1–28.</w:t>
-      </w:r>
-    </w:p>
-    <w:p>
-      <w:pPr>
-        <w:ind w:left="720" w:hanging="720"/>
-        <w:rPr>
-          <w:rFonts w:ascii="Times New Roman" w:hAnsi="Times New Roman" w:cs="Times New Roman"/>
-        </w:rPr>
-      </w:pPr>
-      <w:r>
-        <w:rPr>
-          <w:rFonts w:ascii="Times New Roman" w:hAnsi="Times New Roman" w:cs="Times New Roman"/>
-        </w:rPr>
-        <w:t xml:space="preserve">Fürst, M. A., Mcmahon, D. P., Osborne, J. L., Paxton, R. J., &amp; Brown, M. J. F. (2014). Europe PMC Funders Group Disease associations between honeybees and bumblebees as a threat to wild pollinators, </w:t>
-      </w:r>
-      <w:r>
-        <w:rPr>
-          <w:rFonts w:ascii="Times New Roman" w:hAnsi="Times New Roman" w:cs="Times New Roman"/>
-          <w:i/>
-          <w:iCs/>
-        </w:rPr>
-        <w:t>506</w:t>
-      </w:r>
-      <w:r>
-        <w:rPr>
-          <w:rFonts w:ascii="Times New Roman" w:hAnsi="Times New Roman" w:cs="Times New Roman"/>
-        </w:rPr>
-        <w:t xml:space="preserve">(7488), 364–366. </w:t>
-      </w:r>
-    </w:p>
-    <w:p>
-      <w:pPr>
-        <w:ind w:left="720" w:hanging="720"/>
-        <w:rPr>
-          <w:rFonts w:ascii="Times New Roman" w:hAnsi="Times New Roman" w:cs="Times New Roman"/>
-        </w:rPr>
-      </w:pPr>
-      <w:r>
-        <w:rPr>
-          <w:rFonts w:ascii="Times New Roman" w:hAnsi="Times New Roman" w:cs="Times New Roman"/>
-        </w:rPr>
-        <w:t xml:space="preserve">Graystock, P., Meeus, I., Smagghe, G. U. Y., Goulson, D., &amp; Hughes, W. O. H. (2015). The e ff ects of single and mixed infections of Apicystis bombi and deformed wing virus in Bombus terrestris. </w:t>
-      </w:r>
-    </w:p>
-    <w:p>
-      <w:pPr>
-        <w:ind w:left="720" w:hanging="720"/>
-        <w:rPr>
-          <w:rFonts w:ascii="Times New Roman" w:hAnsi="Times New Roman" w:cs="Times New Roman"/>
-        </w:rPr>
-      </w:pPr>
-      <w:r>
-        <w:rPr>
-          <w:rFonts w:ascii="Times New Roman" w:hAnsi="Times New Roman" w:cs="Times New Roman"/>
-        </w:rPr>
-        <w:t xml:space="preserve">Imhoof, B., &amp; Schmid-Hempel, P. (1999). Colony success of the bumble bee, Bombus terrestris, in relation to infections by two protozoan parasites, Crithidia bombi and Nosema bombi. </w:t>
-      </w:r>
-      <w:r>
-        <w:rPr>
-          <w:rFonts w:ascii="Times New Roman" w:hAnsi="Times New Roman" w:cs="Times New Roman"/>
-          <w:i/>
-          <w:iCs/>
-        </w:rPr>
-        <w:t>Insectes Sociaux</w:t>
-      </w:r>
-      <w:r>
-        <w:rPr>
-          <w:rFonts w:ascii="Times New Roman" w:hAnsi="Times New Roman" w:cs="Times New Roman"/>
-        </w:rPr>
-        <w:t xml:space="preserve">, </w:t>
-      </w:r>
-      <w:r>
-        <w:rPr>
-          <w:rFonts w:ascii="Times New Roman" w:hAnsi="Times New Roman" w:cs="Times New Roman"/>
-          <w:i/>
-          <w:iCs/>
-        </w:rPr>
-        <w:t>46</w:t>
-      </w:r>
-      <w:r>
-        <w:rPr>
-          <w:rFonts w:ascii="Times New Roman" w:hAnsi="Times New Roman" w:cs="Times New Roman"/>
-        </w:rPr>
-        <w:t xml:space="preserve">(3), 233–238. . </w:t>
-      </w:r>
-    </w:p>
-    <w:p>
-      <w:pPr>
-        <w:ind w:left="720" w:hanging="720"/>
-        <w:rPr>
-          <w:rFonts w:ascii="Times New Roman" w:hAnsi="Times New Roman" w:cs="Times New Roman"/>
-        </w:rPr>
-      </w:pPr>
-      <w:r>
-        <w:rPr>
-          <w:rFonts w:ascii="Times New Roman" w:hAnsi="Times New Roman" w:cs="Times New Roman"/>
-        </w:rPr>
-        <w:t xml:space="preserve">Otterstatter, M. C., Gegear, R. J., Colla, S. R., &amp; Thomson, J. D. (2005). Effects of parasitic mites and protozoa on the flower constancy and foraging rate of bumble bees. </w:t>
-      </w:r>
-      <w:r>
-        <w:rPr>
-          <w:rFonts w:ascii="Times New Roman" w:hAnsi="Times New Roman" w:cs="Times New Roman"/>
-          <w:i/>
-          <w:iCs/>
-        </w:rPr>
-        <w:t>Behavioral Ecology and Sociobiology</w:t>
-      </w:r>
-      <w:r>
-        <w:rPr>
-          <w:rFonts w:ascii="Times New Roman" w:hAnsi="Times New Roman" w:cs="Times New Roman"/>
-        </w:rPr>
-        <w:t xml:space="preserve">, </w:t>
-      </w:r>
-      <w:r>
-        <w:rPr>
-          <w:rFonts w:ascii="Times New Roman" w:hAnsi="Times New Roman" w:cs="Times New Roman"/>
-          <w:i/>
-          <w:iCs/>
-        </w:rPr>
-        <w:t>58</w:t>
-      </w:r>
-      <w:r>
-        <w:rPr>
-          <w:rFonts w:ascii="Times New Roman" w:hAnsi="Times New Roman" w:cs="Times New Roman"/>
-        </w:rPr>
-        <w:t xml:space="preserve">(4), 383–389. </w:t>
-      </w:r>
-    </w:p>
-    <w:p>
-      <w:pPr>
-        <w:ind w:left="720" w:hanging="720"/>
-        <w:rPr>
-          <w:rFonts w:ascii="Times New Roman" w:hAnsi="Times New Roman" w:cs="Times New Roman"/>
-        </w:rPr>
-      </w:pPr>
-      <w:r>
-        <w:rPr>
-          <w:rFonts w:ascii="Times New Roman" w:hAnsi="Times New Roman" w:cs="Times New Roman"/>
-        </w:rPr>
-        <w:t>Schroeder, D. C., Martin, S. J., Hill, C., &amp; Manchester, G. (2012). Virulence N</w:t>
-      </w:r>
-      <w:r>
-        <w:rPr>
-          <w:rFonts w:ascii="Times New Roman" w:hAnsi="Times New Roman" w:cs="Times New Roman"/>
-        </w:rPr>
-        <w:t>ews &amp; Views Deformed wing virus</w:t>
-      </w:r>
+    </w:p>
+    <w:p>
+      <w:pPr>
+        <w:rPr>
+          <w:rFonts w:ascii="Times New Roman" w:hAnsi="Times New Roman" w:cs="Times New Roman"/>
+          <w:b/>
+        </w:rPr>
+      </w:pPr>
+    </w:p>
+    <w:p>
+      <w:pPr>
+        <w:rPr>
+          <w:rFonts w:ascii="Times New Roman" w:hAnsi="Times New Roman" w:cs="Times New Roman"/>
+          <w:b/>
+        </w:rPr>
+      </w:pPr>
+      <w:r>
+        <w:rPr>
+          <w:rFonts w:ascii="Times New Roman" w:hAnsi="Times New Roman" w:cs="Times New Roman"/>
+          <w:b/>
+        </w:rPr>
+        <w:t>IMPLICATIONS:</w:t>
+      </w:r>
+    </w:p>
+    <w:p>
+      <w:pPr>
+        <w:rPr>
+          <w:rFonts w:ascii="Times New Roman" w:hAnsi="Times New Roman" w:cs="Times New Roman"/>
+          <w:b/>
+        </w:rPr>
+      </w:pPr>
+    </w:p>
+    <w:p>
+      <w:pPr>
+        <w:rPr>
+          <w:rFonts w:ascii="Times New Roman" w:hAnsi="Times New Roman" w:cs="Times New Roman"/>
+        </w:rPr>
+      </w:pPr>
+      <w:r>
+        <w:rPr>
+          <w:rFonts w:ascii="Times New Roman" w:hAnsi="Times New Roman" w:cs="Times New Roman"/>
+        </w:rPr>
+        <w:t>In general, native bee decline is difficult to document due to the lack of historic records. However, Vermont is unique in that it has one of the best historic collections of bumble bee species dating back to 1915 (Vermont Center for Ecostudies unpub. data). Surveys conducted 2012-2014 by the Vermont Center of Ecostudies confirmed that over half of our state's native bumble bee species are in decline. Among the many threats to our native bees, pathogens are a serious concern.  Many have recognized the gap in our knowledge of the interactions of multiple pathogens (CITE). The study I propose will examine this understudied area an</w:t>
+      </w:r>
+      <w:r>
+        <w:rPr>
+          <w:rFonts w:ascii="Times New Roman" w:hAnsi="Times New Roman" w:cs="Times New Roman"/>
+        </w:rPr>
+        <w:t>d contribute to our knowledge on</w:t>
+      </w:r>
+      <w:r>
+        <w:rPr>
+          <w:rFonts w:ascii="Times New Roman" w:hAnsi="Times New Roman" w:cs="Times New Roman"/>
+        </w:rPr>
+        <w:t xml:space="preserve"> the multiple threats affecting our native pollinators.  </w:t>
+      </w:r>
+    </w:p>
+    <w:p>
+      <w:pPr>
+        <w:rPr>
+          <w:rFonts w:ascii="Times New Roman" w:hAnsi="Times New Roman" w:cs="Times New Roman"/>
+        </w:rPr>
+      </w:pPr>
+    </w:p>
+    <w:p>
+      <w:pPr>
+        <w:rPr>
+          <w:rFonts w:ascii="Times New Roman" w:hAnsi="Times New Roman" w:cs="Times New Roman"/>
+        </w:rPr>
+      </w:pPr>
+    </w:p>
+    <w:p>
+      <w:pPr>
+        <w:rPr>
+          <w:rFonts w:ascii="Times New Roman" w:hAnsi="Times New Roman" w:cs="Times New Roman"/>
+          <w:b/>
+        </w:rPr>
+      </w:pPr>
+    </w:p>
+    <w:p>
+      <w:pPr>
+        <w:rPr>
+          <w:rFonts w:ascii="Times New Roman" w:hAnsi="Times New Roman" w:cs="Times New Roman"/>
+          <w:b/>
+        </w:rPr>
+      </w:pPr>
+    </w:p>
+    <w:p>
+      <w:pPr>
+        <w:rPr>
+          <w:rFonts w:ascii="Times New Roman" w:hAnsi="Times New Roman" w:cs="Times New Roman"/>
+          <w:b/>
+        </w:rPr>
+      </w:pPr>
+    </w:p>
+    <w:p>
+      <w:pPr>
+        <w:rPr>
+          <w:rFonts w:ascii="Times New Roman" w:hAnsi="Times New Roman" w:cs="Times New Roman"/>
+          <w:b/>
+        </w:rPr>
+      </w:pPr>
+    </w:p>
+    <w:p>
+      <w:pPr>
+        <w:rPr>
+          <w:rFonts w:ascii="Times New Roman" w:hAnsi="Times New Roman" w:cs="Times New Roman"/>
+          <w:b/>
+        </w:rPr>
+      </w:pPr>
+    </w:p>
+    <w:p>
+      <w:pPr>
+        <w:rPr>
+          <w:rFonts w:ascii="Times New Roman" w:hAnsi="Times New Roman" w:cs="Times New Roman"/>
+          <w:b/>
+        </w:rPr>
+      </w:pPr>
+    </w:p>
+    <w:p>
+      <w:pPr>
+        <w:rPr>
+          <w:rFonts w:ascii="Times New Roman" w:hAnsi="Times New Roman" w:cs="Times New Roman"/>
+          <w:b/>
+        </w:rPr>
+      </w:pPr>
+    </w:p>
+    <w:p>
+      <w:pPr>
+        <w:rPr>
+          <w:rFonts w:ascii="Times New Roman" w:hAnsi="Times New Roman" w:cs="Times New Roman"/>
+          <w:b/>
+        </w:rPr>
+      </w:pPr>
+    </w:p>
+    <w:p>
+      <w:pPr>
+        <w:rPr>
+          <w:rFonts w:ascii="Times New Roman" w:hAnsi="Times New Roman" w:cs="Times New Roman"/>
+          <w:b/>
+        </w:rPr>
+      </w:pPr>
+    </w:p>
+    <w:p>
+      <w:pPr>
+        <w:rPr>
+          <w:rFonts w:ascii="Times New Roman" w:hAnsi="Times New Roman" w:cs="Times New Roman"/>
+          <w:b/>
+        </w:rPr>
+      </w:pPr>
+    </w:p>
+    <w:p>
+      <w:pPr>
+        <w:rPr>
+          <w:rFonts w:ascii="Times New Roman" w:hAnsi="Times New Roman" w:cs="Times New Roman"/>
+          <w:b/>
+        </w:rPr>
+      </w:pPr>
+    </w:p>
+    <w:p>
+      <w:pPr>
+        <w:rPr>
+          <w:rFonts w:ascii="Times New Roman" w:hAnsi="Times New Roman" w:cs="Times New Roman"/>
+          <w:b/>
+        </w:rPr>
+      </w:pPr>
+    </w:p>
+    <w:p>
+      <w:pPr>
+        <w:rPr>
+          <w:rFonts w:ascii="Times New Roman" w:hAnsi="Times New Roman" w:cs="Times New Roman"/>
+          <w:b/>
+        </w:rPr>
+      </w:pPr>
+    </w:p>
+    <w:p>
+      <w:pPr>
+        <w:rPr>
+          <w:rFonts w:ascii="Times New Roman" w:hAnsi="Times New Roman" w:cs="Times New Roman"/>
+          <w:b/>
+        </w:rPr>
+      </w:pPr>
+    </w:p>
+    <w:p>
+      <w:pPr>
+        <w:rPr>
+          <w:rFonts w:ascii="Times New Roman" w:hAnsi="Times New Roman" w:cs="Times New Roman"/>
+          <w:b/>
+        </w:rPr>
+      </w:pPr>
+    </w:p>
+    <w:p>
+      <w:pPr>
+        <w:rPr>
+          <w:rFonts w:ascii="Times New Roman" w:hAnsi="Times New Roman" w:cs="Times New Roman"/>
+          <w:b/>
+        </w:rPr>
+      </w:pPr>
+    </w:p>
+    <w:p>
+      <w:pPr>
+        <w:rPr>
+          <w:rFonts w:ascii="Times New Roman" w:hAnsi="Times New Roman" w:cs="Times New Roman"/>
+          <w:b/>
+        </w:rPr>
+      </w:pPr>
+    </w:p>
+    <w:p>
+      <w:pPr>
+        <w:rPr>
+          <w:rFonts w:ascii="Times New Roman" w:hAnsi="Times New Roman" w:cs="Times New Roman"/>
+          <w:b/>
+        </w:rPr>
+      </w:pPr>
+    </w:p>
+    <w:p>
+      <w:pPr>
+        <w:rPr>
+          <w:rFonts w:ascii="Times New Roman" w:hAnsi="Times New Roman" w:cs="Times New Roman"/>
+          <w:b/>
+        </w:rPr>
+      </w:pPr>
+    </w:p>
+    <w:p>
+      <w:pPr>
+        <w:rPr>
+          <w:rFonts w:ascii="Times New Roman" w:hAnsi="Times New Roman" w:cs="Times New Roman"/>
+          <w:b/>
+        </w:rPr>
+      </w:pPr>
+    </w:p>
+    <w:p>
+      <w:pPr>
+        <w:rPr>
+          <w:rFonts w:ascii="Times New Roman" w:hAnsi="Times New Roman" w:cs="Times New Roman"/>
+          <w:b/>
+        </w:rPr>
+      </w:pPr>
+    </w:p>
+    <w:p>
+      <w:pPr>
+        <w:rPr>
+          <w:rFonts w:ascii="Times New Roman" w:hAnsi="Times New Roman" w:cs="Times New Roman"/>
+          <w:b/>
+        </w:rPr>
+      </w:pPr>
+    </w:p>
+    <w:p>
+      <w:pPr>
+        <w:rPr>
+          <w:rFonts w:ascii="Times New Roman" w:hAnsi="Times New Roman" w:cs="Times New Roman"/>
+          <w:b/>
+        </w:rPr>
+      </w:pPr>
+    </w:p>
+    <w:p>
+      <w:pPr>
+        <w:rPr>
+          <w:rFonts w:ascii="Times New Roman" w:hAnsi="Times New Roman" w:cs="Times New Roman"/>
+          <w:b/>
+        </w:rPr>
+      </w:pPr>
       <w:bookmarkStart w:id="0" w:name="_GoBack"/>
       <w:bookmarkEnd w:id="0"/>
+    </w:p>
+    <w:p>
+      <w:pPr>
+        <w:rPr>
+          <w:rFonts w:ascii="Times New Roman" w:eastAsia="Times New Roman" w:hAnsi="Times New Roman" w:cs="Times New Roman"/>
+          <w:b/>
+          <w:bCs/>
+        </w:rPr>
+      </w:pPr>
+      <w:r>
+        <w:rPr>
+          <w:rFonts w:ascii="Times New Roman" w:eastAsia="Times New Roman" w:hAnsi="Times New Roman" w:cs="Times New Roman"/>
+          <w:b/>
+          <w:bCs/>
+        </w:rPr>
+        <w:t xml:space="preserve">REFERENCES: </w:t>
+      </w:r>
+    </w:p>
+    <w:p>
+      <w:pPr>
+        <w:ind w:left="475" w:hanging="475"/>
+        <w:rPr>
+          <w:rFonts w:ascii="Times New Roman" w:hAnsi="Times New Roman" w:cs="Times New Roman"/>
+        </w:rPr>
+      </w:pPr>
+    </w:p>
+    <w:p>
+      <w:pPr>
+        <w:ind w:left="475" w:hanging="475"/>
+        <w:rPr>
+          <w:rFonts w:ascii="Times New Roman" w:hAnsi="Times New Roman" w:cs="Times New Roman"/>
+        </w:rPr>
+      </w:pPr>
+      <w:r>
+        <w:rPr>
+          <w:rFonts w:ascii="Times New Roman" w:hAnsi="Times New Roman" w:cs="Times New Roman"/>
+        </w:rPr>
+        <w:t xml:space="preserve">Arneberg, P., Skorping, A., Grenfell, B., &amp; Read, A. F. (1998). Host densities as determinants of abundance in parasite communities. </w:t>
+      </w:r>
+      <w:r>
+        <w:rPr>
+          <w:rFonts w:ascii="Times New Roman" w:hAnsi="Times New Roman" w:cs="Times New Roman"/>
+          <w:i/>
+          <w:iCs/>
+        </w:rPr>
+        <w:t>Proceedings of the Royal Society B: Biological Sciences</w:t>
+      </w:r>
+      <w:r>
+        <w:rPr>
+          <w:rFonts w:ascii="Times New Roman" w:hAnsi="Times New Roman" w:cs="Times New Roman"/>
+        </w:rPr>
+        <w:t xml:space="preserve">, </w:t>
+      </w:r>
+      <w:r>
+        <w:rPr>
+          <w:rFonts w:ascii="Times New Roman" w:hAnsi="Times New Roman" w:cs="Times New Roman"/>
+          <w:i/>
+          <w:iCs/>
+        </w:rPr>
+        <w:t>265</w:t>
+      </w:r>
+      <w:r>
+        <w:rPr>
+          <w:rFonts w:ascii="Times New Roman" w:hAnsi="Times New Roman" w:cs="Times New Roman"/>
+        </w:rPr>
+        <w:t>(1403), 1283–1289.</w:t>
+      </w:r>
+    </w:p>
+    <w:p>
+      <w:pPr>
+        <w:ind w:left="475" w:hanging="475"/>
+        <w:rPr>
+          <w:rFonts w:ascii="Times New Roman" w:hAnsi="Times New Roman" w:cs="Times New Roman"/>
+        </w:rPr>
+      </w:pPr>
+      <w:r>
+        <w:rPr>
+          <w:rFonts w:ascii="Times New Roman" w:hAnsi="Times New Roman" w:cs="Times New Roman"/>
+        </w:rPr>
+        <w:t xml:space="preserve">Bourgeois, A. L., Rinderer, T. E., Beaman, L. D., &amp; Danka, R. G. (2010). Genetic detection and quantification of Nosema apis and N . ceranae in the honey bee. </w:t>
+      </w:r>
+      <w:r>
+        <w:rPr>
+          <w:rFonts w:ascii="Times New Roman" w:hAnsi="Times New Roman" w:cs="Times New Roman"/>
+          <w:i/>
+          <w:iCs/>
+        </w:rPr>
+        <w:t>Journal of Invertebrate Pathology</w:t>
+      </w:r>
+      <w:r>
+        <w:rPr>
+          <w:rFonts w:ascii="Times New Roman" w:hAnsi="Times New Roman" w:cs="Times New Roman"/>
+        </w:rPr>
+        <w:t xml:space="preserve">, </w:t>
+      </w:r>
+      <w:r>
+        <w:rPr>
+          <w:rFonts w:ascii="Times New Roman" w:hAnsi="Times New Roman" w:cs="Times New Roman"/>
+          <w:i/>
+          <w:iCs/>
+        </w:rPr>
+        <w:t>103</w:t>
+      </w:r>
+      <w:r>
+        <w:rPr>
+          <w:rFonts w:ascii="Times New Roman" w:hAnsi="Times New Roman" w:cs="Times New Roman"/>
+        </w:rPr>
+        <w:t>(1), 53–58.</w:t>
+      </w:r>
+    </w:p>
+    <w:p>
+      <w:pPr>
+        <w:ind w:left="475" w:hanging="475"/>
+        <w:rPr>
+          <w:rFonts w:ascii="Times New Roman" w:hAnsi="Times New Roman" w:cs="Times New Roman"/>
+        </w:rPr>
+      </w:pPr>
+      <w:r>
+        <w:rPr>
+          <w:rFonts w:ascii="Times New Roman" w:hAnsi="Times New Roman" w:cs="Times New Roman"/>
+        </w:rPr>
+        <w:t xml:space="preserve">Colla, S. R., Gadallah, F., Richardson, L., Wagner, D., &amp; Gall, L. (2012). Assessing declines of North American bumble bees (Bombus spp.) using museum specimens. </w:t>
+      </w:r>
+      <w:r>
+        <w:rPr>
+          <w:rFonts w:ascii="Times New Roman" w:hAnsi="Times New Roman" w:cs="Times New Roman"/>
+          <w:i/>
+          <w:iCs/>
+        </w:rPr>
+        <w:t>Biodiversity and Conservation</w:t>
+      </w:r>
+      <w:r>
+        <w:rPr>
+          <w:rFonts w:ascii="Times New Roman" w:hAnsi="Times New Roman" w:cs="Times New Roman"/>
+        </w:rPr>
+        <w:t xml:space="preserve">, </w:t>
+      </w:r>
+      <w:r>
+        <w:rPr>
+          <w:rFonts w:ascii="Times New Roman" w:hAnsi="Times New Roman" w:cs="Times New Roman"/>
+          <w:i/>
+          <w:iCs/>
+        </w:rPr>
+        <w:t>21</w:t>
+      </w:r>
+      <w:r>
+        <w:rPr>
+          <w:rFonts w:ascii="Times New Roman" w:hAnsi="Times New Roman" w:cs="Times New Roman"/>
+        </w:rPr>
+        <w:t xml:space="preserve">(14), 3585–3595. </w:t>
+      </w:r>
+    </w:p>
+    <w:p>
+      <w:pPr>
+        <w:ind w:left="475" w:hanging="475"/>
+        <w:rPr>
+          <w:rFonts w:ascii="Times New Roman" w:hAnsi="Times New Roman" w:cs="Times New Roman"/>
+        </w:rPr>
+      </w:pPr>
+      <w:r>
+        <w:rPr>
+          <w:rFonts w:ascii="Times New Roman" w:hAnsi="Times New Roman" w:cs="Times New Roman"/>
+        </w:rPr>
+        <w:t xml:space="preserve">Cox-Foster, D. L., Conlan, S., Holmes, E. C., Palacios, G., Evans, J. D., Moran, N. a, … Lipkin, W. I. (2007). A metagenomic survey of microbes in honey bee colony collapse disorder. </w:t>
+      </w:r>
+      <w:r>
+        <w:rPr>
+          <w:rFonts w:ascii="Times New Roman" w:hAnsi="Times New Roman" w:cs="Times New Roman"/>
+          <w:i/>
+          <w:iCs/>
+        </w:rPr>
+        <w:t>Science (New York, N.Y.)</w:t>
+      </w:r>
+      <w:r>
+        <w:rPr>
+          <w:rFonts w:ascii="Times New Roman" w:hAnsi="Times New Roman" w:cs="Times New Roman"/>
+        </w:rPr>
+        <w:t xml:space="preserve">, </w:t>
+      </w:r>
+      <w:r>
+        <w:rPr>
+          <w:rFonts w:ascii="Times New Roman" w:hAnsi="Times New Roman" w:cs="Times New Roman"/>
+          <w:i/>
+          <w:iCs/>
+        </w:rPr>
+        <w:t>318</w:t>
+      </w:r>
+      <w:r>
+        <w:rPr>
+          <w:rFonts w:ascii="Times New Roman" w:hAnsi="Times New Roman" w:cs="Times New Roman"/>
+        </w:rPr>
+        <w:t>(5848), 283–287.</w:t>
+      </w:r>
+    </w:p>
+    <w:p>
+      <w:pPr>
+        <w:ind w:left="475" w:hanging="475"/>
+        <w:rPr>
+          <w:rFonts w:ascii="Times New Roman" w:hAnsi="Times New Roman" w:cs="Times New Roman"/>
+        </w:rPr>
+      </w:pPr>
+      <w:r>
+        <w:rPr>
+          <w:rFonts w:ascii="Times New Roman" w:hAnsi="Times New Roman" w:cs="Times New Roman"/>
+        </w:rPr>
+        <w:t xml:space="preserve">Fries, I., Chauzat, M.-P., Chen, Y.-P. P., Doublet, V., Genersch, E., Gisder, S., … Gisder, S. (2013). Standard methods for nosema research. </w:t>
+      </w:r>
+      <w:r>
+        <w:rPr>
+          <w:rFonts w:ascii="Times New Roman" w:hAnsi="Times New Roman" w:cs="Times New Roman"/>
+          <w:i/>
+          <w:iCs/>
+        </w:rPr>
+        <w:t>Journal of Apicultural Research</w:t>
+      </w:r>
+      <w:r>
+        <w:rPr>
+          <w:rFonts w:ascii="Times New Roman" w:hAnsi="Times New Roman" w:cs="Times New Roman"/>
+        </w:rPr>
+        <w:t xml:space="preserve">, </w:t>
+      </w:r>
+      <w:r>
+        <w:rPr>
+          <w:rFonts w:ascii="Times New Roman" w:hAnsi="Times New Roman" w:cs="Times New Roman"/>
+          <w:i/>
+          <w:iCs/>
+        </w:rPr>
+        <w:t>52</w:t>
+      </w:r>
+      <w:r>
+        <w:rPr>
+          <w:rFonts w:ascii="Times New Roman" w:hAnsi="Times New Roman" w:cs="Times New Roman"/>
+        </w:rPr>
+        <w:t>(1), 1–28.</w:t>
+      </w:r>
+    </w:p>
+    <w:p>
+      <w:pPr>
+        <w:ind w:left="475" w:hanging="475"/>
+        <w:rPr>
+          <w:rFonts w:ascii="Times New Roman" w:hAnsi="Times New Roman" w:cs="Times New Roman"/>
+        </w:rPr>
+      </w:pPr>
+      <w:r>
+        <w:rPr>
+          <w:rFonts w:ascii="Times New Roman" w:hAnsi="Times New Roman" w:cs="Times New Roman"/>
+        </w:rPr>
+        <w:t xml:space="preserve">Fürst, M. A., Mcmahon, D. P., Osborne, J. L., Paxton, R. J., &amp; Brown, M. J. F. (2014). Europe PMC Funders Group Disease associations between honeybees and bumblebees as a threat to wild pollinators, </w:t>
+      </w:r>
+      <w:r>
+        <w:rPr>
+          <w:rFonts w:ascii="Times New Roman" w:hAnsi="Times New Roman" w:cs="Times New Roman"/>
+          <w:i/>
+          <w:iCs/>
+        </w:rPr>
+        <w:t>506</w:t>
+      </w:r>
+      <w:r>
+        <w:rPr>
+          <w:rFonts w:ascii="Times New Roman" w:hAnsi="Times New Roman" w:cs="Times New Roman"/>
+        </w:rPr>
+        <w:t xml:space="preserve">(7488), 364–366. </w:t>
+      </w:r>
+    </w:p>
+    <w:p>
+      <w:pPr>
+        <w:ind w:left="475" w:hanging="475"/>
+        <w:rPr>
+          <w:rFonts w:ascii="Times New Roman" w:hAnsi="Times New Roman" w:cs="Times New Roman"/>
+        </w:rPr>
+      </w:pPr>
+      <w:r>
+        <w:rPr>
+          <w:rFonts w:ascii="Times New Roman" w:hAnsi="Times New Roman" w:cs="Times New Roman"/>
+        </w:rPr>
+        <w:t xml:space="preserve">Graystock, P., Meeus, I., Smagghe, G. U. Y., Goulson, D., &amp; Hughes, W. O. H. (2015). The e ff ects of single and mixed infections of Apicystis bombi and deformed wing virus in Bombus terrestris. </w:t>
+      </w:r>
+    </w:p>
+    <w:p>
+      <w:pPr>
+        <w:ind w:left="475" w:hanging="475"/>
+        <w:rPr>
+          <w:rFonts w:ascii="Times New Roman" w:hAnsi="Times New Roman" w:cs="Times New Roman"/>
+        </w:rPr>
+      </w:pPr>
+      <w:r>
+        <w:rPr>
+          <w:rFonts w:ascii="Times New Roman" w:hAnsi="Times New Roman" w:cs="Times New Roman"/>
+        </w:rPr>
+        <w:t xml:space="preserve">Imhoof, B., &amp; Schmid-Hempel, P. (1999). Colony success of the bumble bee, Bombus terrestris, in relation to infections by two protozoan parasites, Crithidia bombi and Nosema bombi. </w:t>
+      </w:r>
+      <w:r>
+        <w:rPr>
+          <w:rFonts w:ascii="Times New Roman" w:hAnsi="Times New Roman" w:cs="Times New Roman"/>
+          <w:i/>
+          <w:iCs/>
+        </w:rPr>
+        <w:t>Insectes Sociaux</w:t>
+      </w:r>
+      <w:r>
+        <w:rPr>
+          <w:rFonts w:ascii="Times New Roman" w:hAnsi="Times New Roman" w:cs="Times New Roman"/>
+        </w:rPr>
+        <w:t xml:space="preserve">, </w:t>
+      </w:r>
+      <w:r>
+        <w:rPr>
+          <w:rFonts w:ascii="Times New Roman" w:hAnsi="Times New Roman" w:cs="Times New Roman"/>
+          <w:i/>
+          <w:iCs/>
+        </w:rPr>
+        <w:t>46</w:t>
+      </w:r>
+      <w:r>
+        <w:rPr>
+          <w:rFonts w:ascii="Times New Roman" w:hAnsi="Times New Roman" w:cs="Times New Roman"/>
+        </w:rPr>
+        <w:t xml:space="preserve">(3), 233–238. . </w:t>
+      </w:r>
+    </w:p>
+    <w:p>
+      <w:pPr>
+        <w:ind w:left="475" w:hanging="475"/>
+        <w:rPr>
+          <w:rFonts w:ascii="Times New Roman" w:hAnsi="Times New Roman" w:cs="Times New Roman"/>
+        </w:rPr>
+      </w:pPr>
+      <w:r>
+        <w:rPr>
+          <w:rFonts w:ascii="Times New Roman" w:hAnsi="Times New Roman" w:cs="Times New Roman"/>
+        </w:rPr>
+        <w:t xml:space="preserve">Otterstatter, M. C., Gegear, R. J., Colla, S. R., &amp; Thomson, J. D. (2005). Effects of parasitic mites and protozoa on the flower constancy and foraging rate of bumble bees. </w:t>
+      </w:r>
+      <w:r>
+        <w:rPr>
+          <w:rFonts w:ascii="Times New Roman" w:hAnsi="Times New Roman" w:cs="Times New Roman"/>
+          <w:i/>
+          <w:iCs/>
+        </w:rPr>
+        <w:t>Behavioral Ecology and Sociobiology</w:t>
+      </w:r>
+      <w:r>
+        <w:rPr>
+          <w:rFonts w:ascii="Times New Roman" w:hAnsi="Times New Roman" w:cs="Times New Roman"/>
+        </w:rPr>
+        <w:t xml:space="preserve">, </w:t>
+      </w:r>
+      <w:r>
+        <w:rPr>
+          <w:rFonts w:ascii="Times New Roman" w:hAnsi="Times New Roman" w:cs="Times New Roman"/>
+          <w:i/>
+          <w:iCs/>
+        </w:rPr>
+        <w:t>58</w:t>
+      </w:r>
+      <w:r>
+        <w:rPr>
+          <w:rFonts w:ascii="Times New Roman" w:hAnsi="Times New Roman" w:cs="Times New Roman"/>
+        </w:rPr>
+        <w:t xml:space="preserve">(4), 383–389. </w:t>
+      </w:r>
+    </w:p>
+    <w:p>
+      <w:pPr>
+        <w:ind w:left="475" w:hanging="475"/>
+        <w:rPr>
+          <w:rFonts w:ascii="Times New Roman" w:hAnsi="Times New Roman" w:cs="Times New Roman"/>
+        </w:rPr>
+      </w:pPr>
+      <w:r>
+        <w:rPr>
+          <w:rFonts w:ascii="Times New Roman" w:hAnsi="Times New Roman" w:cs="Times New Roman"/>
+        </w:rPr>
+        <w:t>Schroeder, D. C., Martin, S. J., Hill, C., &amp; Manchester, G. (2012). Virulence N</w:t>
+      </w:r>
+      <w:r>
+        <w:rPr>
+          <w:rFonts w:ascii="Times New Roman" w:hAnsi="Times New Roman" w:cs="Times New Roman"/>
+        </w:rPr>
+        <w:t>ews &amp; Views Deformed wing virus</w:t>
+      </w:r>
       <w:r>
         <w:rPr>
           <w:rFonts w:ascii="Times New Roman" w:hAnsi="Times New Roman" w:cs="Times New Roman"/>
@@ -1961,7 +3108,7 @@
     </w:p>
     <w:p>
       <w:pPr>
-        <w:ind w:left="720" w:hanging="720"/>
+        <w:ind w:left="475" w:hanging="475"/>
         <w:rPr>
           <w:rFonts w:ascii="Times New Roman" w:hAnsi="Times New Roman" w:cs="Times New Roman"/>
         </w:rPr>
@@ -1989,7 +3136,7 @@
     </w:p>
     <w:p>
       <w:pPr>
-        <w:ind w:left="720" w:hanging="720"/>
+        <w:ind w:left="475" w:hanging="475"/>
         <w:rPr>
           <w:rFonts w:ascii="Times New Roman" w:hAnsi="Times New Roman" w:cs="Times New Roman"/>
         </w:rPr>
@@ -2003,7 +3150,7 @@
     </w:p>
     <w:p>
       <w:pPr>
-        <w:ind w:left="720" w:hanging="720"/>
+        <w:ind w:left="475" w:hanging="475"/>
         <w:rPr>
           <w:rFonts w:ascii="Times New Roman" w:hAnsi="Times New Roman" w:cs="Times New Roman"/>
         </w:rPr>
@@ -2017,7 +3164,7 @@
     </w:p>
     <w:p>
       <w:pPr>
-        <w:ind w:left="720" w:hanging="720"/>
+        <w:ind w:left="475" w:hanging="475"/>
         <w:rPr>
           <w:rFonts w:ascii="Times New Roman" w:hAnsi="Times New Roman" w:cs="Times New Roman"/>
         </w:rPr>
@@ -2059,7 +3206,7 @@
     </w:p>
     <w:p>
       <w:pPr>
-        <w:ind w:left="720" w:hanging="720"/>
+        <w:ind w:left="475" w:hanging="475"/>
         <w:rPr>
           <w:rFonts w:ascii="Times New Roman" w:hAnsi="Times New Roman" w:cs="Times New Roman"/>
         </w:rPr>
@@ -2073,7 +3220,7 @@
     </w:p>
     <w:p>
       <w:pPr>
-        <w:ind w:left="720"/>
+        <w:ind w:left="475"/>
         <w:rPr>
           <w:rFonts w:ascii="Times New Roman" w:hAnsi="Times New Roman" w:cs="Times New Roman"/>
         </w:rPr>
@@ -2087,7 +3234,7 @@
     </w:p>
     <w:p>
       <w:pPr>
-        <w:ind w:left="720"/>
+        <w:ind w:left="475"/>
         <w:rPr>
           <w:rFonts w:ascii="Times New Roman" w:hAnsi="Times New Roman" w:cs="Times New Roman"/>
         </w:rPr>
@@ -2099,12 +3246,26 @@
         <w:t>/cms/One.aspx?portalId=73163&amp;pageId=269142</w:t>
       </w:r>
     </w:p>
-    <w:p/>
-    <w:p/>
+    <w:p>
+      <w:pPr>
+        <w:ind w:left="475" w:hanging="475"/>
+        <w:rPr>
+          <w:rFonts w:ascii="Times New Roman" w:hAnsi="Times New Roman" w:cs="Times New Roman"/>
+        </w:rPr>
+      </w:pPr>
+    </w:p>
+    <w:p>
+      <w:pPr>
+        <w:ind w:left="475" w:hanging="475"/>
+        <w:rPr>
+          <w:rFonts w:ascii="Times New Roman" w:hAnsi="Times New Roman" w:cs="Times New Roman"/>
+        </w:rPr>
+      </w:pPr>
+    </w:p>
     <w:sectPr>
-      <w:headerReference w:type="default" r:id="rId7"/>
-      <w:footerReference w:type="even" r:id="rId8"/>
-      <w:footerReference w:type="default" r:id="rId9"/>
+      <w:headerReference w:type="default" r:id="rId8"/>
+      <w:footerReference w:type="even" r:id="rId9"/>
+      <w:footerReference w:type="default" r:id="rId10"/>
       <w:pgSz w:w="12240" w:h="15840"/>
       <w:pgMar w:top="1440" w:right="1440" w:bottom="1440" w:left="1440" w:header="720" w:footer="720" w:gutter="0"/>
       <w:cols w:space="720"/>
@@ -2266,57 +3427,20 @@
       <w:rPr>
         <w:rFonts w:ascii="Times New Roman" w:hAnsi="Times New Roman" w:cs="Times New Roman"/>
       </w:rPr>
-      <w:t xml:space="preserve">Plight of the bumble bee: </w:t>
-    </w:r>
-    <w:r>
-      <w:rPr>
-        <w:rFonts w:ascii="Times New Roman" w:hAnsi="Times New Roman" w:cs="Times New Roman"/>
-      </w:rPr>
-      <w:t>Patterns</w:t>
-    </w:r>
-    <w:r>
-      <w:rPr>
-        <w:rFonts w:ascii="Times New Roman" w:hAnsi="Times New Roman" w:cs="Times New Roman"/>
-      </w:rPr>
-      <w:t xml:space="preserve"> of temporal variation and coinfection </w:t>
-    </w:r>
-    <w:r>
-      <w:rPr>
-        <w:rFonts w:ascii="Times New Roman" w:hAnsi="Times New Roman" w:cs="Times New Roman"/>
-      </w:rPr>
-      <w:t xml:space="preserve">between </w:t>
+      <w:t xml:space="preserve">Plight of the bumble bee: Patterns of temporal variation and coinfection between </w:t>
     </w:r>
     <w:r>
       <w:rPr>
         <w:rFonts w:ascii="Times New Roman" w:hAnsi="Times New Roman" w:cs="Times New Roman"/>
         <w:i/>
       </w:rPr>
-      <w:t>Nosema</w:t>
-    </w:r>
-    <w:r>
-      <w:rPr>
-        <w:rFonts w:ascii="Times New Roman" w:hAnsi="Times New Roman" w:cs="Times New Roman"/>
-        <w:i/>
-      </w:rPr>
-      <w:t xml:space="preserve"> spp.</w:t>
+      <w:t>Nosema spp.</w:t>
     </w:r>
     <w:r>
       <w:rPr>
         <w:rFonts w:ascii="Times New Roman" w:hAnsi="Times New Roman" w:cs="Times New Roman"/>
       </w:rPr>
-      <w:t xml:space="preserve"> and </w:t>
-    </w:r>
-    <w:r>
-      <w:rPr>
-        <w:rFonts w:ascii="Times New Roman" w:hAnsi="Times New Roman" w:cs="Times New Roman"/>
-      </w:rPr>
-      <w:t xml:space="preserve">three </w:t>
-    </w:r>
-    <w:r>
-      <w:rPr>
-        <w:rFonts w:ascii="Times New Roman" w:hAnsi="Times New Roman" w:cs="Times New Roman"/>
-      </w:rPr>
-      <w:t>RNA viruses</w:t>
+      <w:t xml:space="preserve"> and three RNA viruses</w:t>
     </w:r>
     <w:r>
       <w:rPr>
@@ -2861,6 +3985,36 @@
     <w:unhideWhenUsed/>
     <w:rsid w:val="0024264C"/>
   </w:style>
+  <w:style w:type="paragraph" w:styleId="Caption">
+    <w:name w:val="caption"/>
+    <w:basedOn w:val="Normal"/>
+    <w:next w:val="Normal"/>
+    <w:uiPriority w:val="35"/>
+    <w:unhideWhenUsed/>
+    <w:qFormat/>
+    <w:rsid w:val="00982316"/>
+    <w:pPr>
+      <w:spacing w:after="200"/>
+    </w:pPr>
+    <w:rPr>
+      <w:i/>
+      <w:iCs/>
+      <w:color w:val="44546A" w:themeColor="text2"/>
+      <w:sz w:val="18"/>
+      <w:szCs w:val="18"/>
+    </w:rPr>
+  </w:style>
+  <w:style w:type="paragraph" w:styleId="ListParagraph">
+    <w:name w:val="List Paragraph"/>
+    <w:basedOn w:val="Normal"/>
+    <w:uiPriority w:val="34"/>
+    <w:qFormat/>
+    <w:rsid w:val="003D6961"/>
+    <w:pPr>
+      <w:ind w:left="720"/>
+      <w:contextualSpacing/>
+    </w:pPr>
+  </w:style>
 </w:styles>
 </file>
 
@@ -3123,4 +4277,16 @@
     </a:ext>
   </a:extLst>
 </a:theme>
+</file>
+
+<file path=customXml/item1.xml><?xml version="1.0" encoding="utf-8"?>
+<b:Sources xmlns:b="http://schemas.openxmlformats.org/officeDocument/2006/bibliography" xmlns="http://schemas.openxmlformats.org/officeDocument/2006/bibliography" SelectedStyle="/APASixthEditionOfficeOnline.xsl" StyleName="APA"/>
+</file>
+
+<file path=customXml/itemProps1.xml><?xml version="1.0" encoding="utf-8"?>
+<ds:datastoreItem xmlns:ds="http://schemas.openxmlformats.org/officeDocument/2006/customXml" ds:itemID="{A9917309-3F6F-FA4A-BAE4-221DC9430C83}">
+  <ds:schemaRefs>
+    <ds:schemaRef ds:uri="http://schemas.openxmlformats.org/officeDocument/2006/bibliography"/>
+  </ds:schemaRefs>
+</ds:datastoreItem>
 </file>
</xml_diff>